<commit_message>
edit component diagram details
</commit_message>
<xml_diff>
--- a/Documentation/PathFinder_-_documentation.docx
+++ b/Documentation/PathFinder_-_documentation.docx
@@ -200,9 +200,11 @@
         <w:pStyle w:val="Title"/>
         <w:jc w:val="center"/>
       </w:pPr>
+      <w:proofErr w:type="spellStart"/>
       <w:r>
         <w:t>PathFinder</w:t>
       </w:r>
+      <w:proofErr w:type="spellEnd"/>
     </w:p>
     <w:p>
       <w:pPr>
@@ -243,8 +245,17 @@
           <w:sz w:val="36"/>
           <w:szCs w:val="36"/>
         </w:rPr>
-        <w:t>Dr. Mohammed ElRamly</w:t>
-      </w:r>
+        <w:t xml:space="preserve">Dr. Mohammed </w:t>
+      </w:r>
+      <w:proofErr w:type="spellStart"/>
+      <w:r>
+        <w:rPr>
+          <w:sz w:val="36"/>
+          <w:szCs w:val="36"/>
+        </w:rPr>
+        <w:t>ElRamly</w:t>
+      </w:r>
+      <w:proofErr w:type="spellEnd"/>
     </w:p>
     <w:p>
       <w:pPr>
@@ -6404,7 +6415,15 @@
     </w:p>
     <w:p>
       <w:r>
-        <w:t>The technique we used for web scaping is HTML parsing in which we send HTTP requests to websites, retrieving the HTML content of the page then parse the HTML to extract the desired data. This is done by using libraries such as BeautifulSoup for Python.</w:t>
+        <w:t xml:space="preserve">The technique we used for web scaping is HTML parsing in which we send HTTP requests to websites, retrieving the HTML content of the page then parse the HTML to extract the desired data. This is done by using libraries such as </w:t>
+      </w:r>
+      <w:proofErr w:type="spellStart"/>
+      <w:r>
+        <w:t>BeautifulSoup</w:t>
+      </w:r>
+      <w:proofErr w:type="spellEnd"/>
+      <w:r>
+        <w:t xml:space="preserve"> for Python.</w:t>
       </w:r>
     </w:p>
     <w:p>
@@ -6546,8 +6565,13 @@
         <w:pStyle w:val="Heading3"/>
       </w:pPr>
       <w:bookmarkStart w:id="10" w:name="_Toc158538951"/>
-      <w:r>
-        <w:t>PathFinder Tool</w:t>
+      <w:proofErr w:type="spellStart"/>
+      <w:r>
+        <w:t>PathFinder</w:t>
+      </w:r>
+      <w:proofErr w:type="spellEnd"/>
+      <w:r>
+        <w:t xml:space="preserve"> Tool</w:t>
       </w:r>
       <w:bookmarkEnd w:id="10"/>
     </w:p>
@@ -6557,8 +6581,13 @@
           <w:noProof/>
         </w:rPr>
       </w:pPr>
-      <w:r>
-        <w:t>PathFinder tool is a simple website designed to facilitate the gathering of responses to the collected questions that our chatbot may encounter from diverse sources, including colleagues and institutions. it consists of multiple simple components:</w:t>
+      <w:proofErr w:type="spellStart"/>
+      <w:r>
+        <w:t>PathFinder</w:t>
+      </w:r>
+      <w:proofErr w:type="spellEnd"/>
+      <w:r>
+        <w:t xml:space="preserve"> tool is a simple website designed to facilitate the gathering of responses to the collected questions that our chatbot may encounter from diverse sources, including colleagues and institutions. it consists of multiple simple components:</w:t>
       </w:r>
       <w:r>
         <w:rPr>
@@ -6673,7 +6702,7 @@
                 <v:stroke joinstyle="miter"/>
                 <v:path gradientshapeok="t" o:connecttype="rect"/>
               </v:shapetype>
-              <v:shape id="Text Box 1" o:spid="_x0000_s1026" type="#_x0000_t202" style="position:absolute;margin-left:223.45pt;margin-top:14.2pt;width:300.75pt;height:.05pt;z-index:-251648000;visibility:visible;mso-wrap-style:square;mso-wrap-distance-left:9pt;mso-wrap-distance-top:0;mso-wrap-distance-right:9pt;mso-wrap-distance-bottom:0;mso-position-horizontal:absolute;mso-position-horizontal-relative:text;mso-position-vertical:absolute;mso-position-vertical-relative:text;v-text-anchor:top" o:gfxdata="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" filled="f" stroked="f">
+              <v:shape id="Text Box 1" o:spid="_x0000_s1026" type="#_x0000_t202" style="position:absolute;margin-left:223.45pt;margin-top:14.2pt;width:300.75pt;height:.05pt;z-index:-251648000;visibility:visible;mso-wrap-style:square;mso-wrap-distance-left:9pt;mso-wrap-distance-top:0;mso-wrap-distance-right:9pt;mso-wrap-distance-bottom:0;mso-position-horizontal:absolute;mso-position-horizontal-relative:text;mso-position-vertical:absolute;mso-position-vertical-relative:text;v-text-anchor:top" o:gfxdata="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" filled="f" stroked="f">
                 <v:textbox style="mso-fit-shape-to-text:t" inset="0,0,0,0">
                   <w:txbxContent>
                     <w:p>
@@ -6688,14 +6717,27 @@
                       <w:r>
                         <w:t xml:space="preserve">Figure </w:t>
                       </w:r>
-                      <w:fldSimple w:instr=" SEQ Figure \* ARABIC ">
-                        <w:r>
-                          <w:rPr>
-                            <w:noProof/>
-                          </w:rPr>
-                          <w:t>1</w:t>
-                        </w:r>
-                      </w:fldSimple>
+                      <w:r>
+                        <w:fldChar w:fldCharType="begin"/>
+                      </w:r>
+                      <w:r>
+                        <w:instrText xml:space="preserve"> SEQ Figure \* ARABIC </w:instrText>
+                      </w:r>
+                      <w:r>
+                        <w:fldChar w:fldCharType="separate"/>
+                      </w:r>
+                      <w:r>
+                        <w:rPr>
+                          <w:noProof/>
+                        </w:rPr>
+                        <w:t>1</w:t>
+                      </w:r>
+                      <w:r>
+                        <w:rPr>
+                          <w:noProof/>
+                        </w:rPr>
+                        <w:fldChar w:fldCharType="end"/>
+                      </w:r>
                       <w:r>
                         <w:t xml:space="preserve"> – Crowd Sourcing Tool.</w:t>
                       </w:r>
@@ -6743,36 +6785,49 @@
         </w:numPr>
       </w:pPr>
       <w:r>
-        <w:t xml:space="preserve">Database: the database is a MySQL database hosted on pythonanywhere. It follows the schema previously defined by the ERD in figure </w:t>
+        <w:t xml:space="preserve">Database: the database is a MySQL database hosted on </w:t>
+      </w:r>
+      <w:proofErr w:type="spellStart"/>
+      <w:r>
+        <w:t>pythonanywhere</w:t>
+      </w:r>
+      <w:proofErr w:type="spellEnd"/>
+      <w:r>
+        <w:t xml:space="preserve">. It follows the schema previously defined by the ERD in figure </w:t>
       </w:r>
       <w:r>
         <w:t>16.</w:t>
       </w:r>
     </w:p>
     <w:p>
-      <w:r>
-        <w:t>PathFinder Tool serves as a complementary tool to web scraping and other data acquisition methods. By combining insights gathered through the tool with other sources of data. We can ensure that the data is well-rounded for our use.</w:t>
+      <w:proofErr w:type="spellStart"/>
+      <w:r>
+        <w:t>PathFinder</w:t>
+      </w:r>
+      <w:proofErr w:type="spellEnd"/>
+      <w:r>
+        <w:t xml:space="preserve"> Tool serves as a complementary tool to web scraping and other data acquisition methods. By combining insights gathered through the tool with other sources of data. We can ensure that the data is well-rounded for our use.</w:t>
       </w:r>
     </w:p>
     <w:p>
       <w:pPr>
         <w:pStyle w:val="Heading1"/>
       </w:pPr>
-      <w:bookmarkStart w:id="12" w:name="_Toc158538952"/>
+      <w:bookmarkStart w:id="13" w:name="_Toc158538952"/>
       <w:r>
         <w:t>Project Specifications</w:t>
       </w:r>
-      <w:bookmarkEnd w:id="12"/>
+      <w:bookmarkEnd w:id="13"/>
     </w:p>
     <w:p>
       <w:pPr>
         <w:pStyle w:val="Heading2"/>
       </w:pPr>
-      <w:bookmarkStart w:id="13" w:name="_Toc158538953"/>
+      <w:bookmarkStart w:id="14" w:name="_Toc158538953"/>
       <w:r>
         <w:t>Functional Requirements</w:t>
       </w:r>
-      <w:bookmarkEnd w:id="13"/>
+      <w:bookmarkEnd w:id="14"/>
     </w:p>
     <w:p>
       <w:r>
@@ -7034,21 +7089,21 @@
       <w:pPr>
         <w:pStyle w:val="Heading2"/>
       </w:pPr>
-      <w:bookmarkStart w:id="14" w:name="_Toc158538954"/>
+      <w:bookmarkStart w:id="15" w:name="_Toc158538954"/>
       <w:r>
         <w:t>Non-Functional Requirements</w:t>
       </w:r>
-      <w:bookmarkEnd w:id="14"/>
+      <w:bookmarkEnd w:id="15"/>
     </w:p>
     <w:p>
       <w:pPr>
         <w:pStyle w:val="Heading3"/>
       </w:pPr>
-      <w:bookmarkStart w:id="15" w:name="_Toc158538955"/>
+      <w:bookmarkStart w:id="16" w:name="_Toc158538955"/>
       <w:r>
         <w:t>Performance Requirements</w:t>
       </w:r>
-      <w:bookmarkEnd w:id="15"/>
+      <w:bookmarkEnd w:id="16"/>
     </w:p>
     <w:p>
       <w:pPr>
@@ -7432,11 +7487,11 @@
       <w:pPr>
         <w:pStyle w:val="Heading3"/>
       </w:pPr>
-      <w:bookmarkStart w:id="16" w:name="_Toc158538956"/>
+      <w:bookmarkStart w:id="17" w:name="_Toc158538956"/>
       <w:r>
         <w:t>Software Quality Attributes</w:t>
       </w:r>
-      <w:bookmarkEnd w:id="16"/>
+      <w:bookmarkEnd w:id="17"/>
     </w:p>
     <w:p>
       <w:pPr>
@@ -7558,11 +7613,11 @@
       <w:pPr>
         <w:pStyle w:val="Heading2"/>
       </w:pPr>
-      <w:bookmarkStart w:id="17" w:name="_Toc158538957"/>
+      <w:bookmarkStart w:id="18" w:name="_Toc158538957"/>
       <w:r>
         <w:t>Stakeholders</w:t>
       </w:r>
-      <w:bookmarkEnd w:id="17"/>
+      <w:bookmarkEnd w:id="18"/>
     </w:p>
     <w:p>
       <w:pPr>
@@ -7710,12 +7765,12 @@
       <w:pPr>
         <w:pStyle w:val="Heading2"/>
       </w:pPr>
-      <w:bookmarkStart w:id="18" w:name="_Toc158538958"/>
+      <w:bookmarkStart w:id="19" w:name="_Toc158538958"/>
       <w:r>
         <w:lastRenderedPageBreak/>
         <w:t>Use-Case Diagrams</w:t>
       </w:r>
-      <w:bookmarkEnd w:id="18"/>
+      <w:bookmarkEnd w:id="19"/>
     </w:p>
     <w:p>
       <w:pPr>
@@ -7726,11 +7781,11 @@
         </w:numPr>
         <w:ind w:left="720" w:hanging="720"/>
       </w:pPr>
-      <w:bookmarkStart w:id="19" w:name="_Toc158538959"/>
+      <w:bookmarkStart w:id="20" w:name="_Toc158538959"/>
       <w:r>
         <w:t>Student use case diagram</w:t>
       </w:r>
-      <w:bookmarkEnd w:id="19"/>
+      <w:bookmarkEnd w:id="20"/>
     </w:p>
     <w:p>
       <w:pPr>
@@ -7788,7 +7843,7 @@
       <w:pPr>
         <w:pStyle w:val="Caption"/>
       </w:pPr>
-      <w:bookmarkStart w:id="20" w:name="_Toc158534388"/>
+      <w:bookmarkStart w:id="21" w:name="_Toc158534388"/>
       <w:r>
         <w:t xml:space="preserve">Figure </w:t>
       </w:r>
@@ -7816,7 +7871,10 @@
       <w:r>
         <w:t xml:space="preserve"> - Student use case diagram</w:t>
       </w:r>
-      <w:bookmarkEnd w:id="20"/>
+      <w:bookmarkEnd w:id="21"/>
+      <w:r>
+        <w:t>.</w:t>
+      </w:r>
     </w:p>
     <w:p>
       <w:pPr>
@@ -7827,12 +7885,12 @@
         </w:numPr>
         <w:ind w:left="720" w:hanging="720"/>
       </w:pPr>
-      <w:bookmarkStart w:id="21" w:name="_Toc158538960"/>
+      <w:bookmarkStart w:id="22" w:name="_Toc158538960"/>
       <w:r>
         <w:lastRenderedPageBreak/>
         <w:t>University use case diagram</w:t>
       </w:r>
-      <w:bookmarkEnd w:id="21"/>
+      <w:bookmarkEnd w:id="22"/>
     </w:p>
     <w:p>
       <w:pPr>
@@ -7894,7 +7952,7 @@
       <w:pPr>
         <w:pStyle w:val="Caption"/>
       </w:pPr>
-      <w:bookmarkStart w:id="22" w:name="_Toc158534389"/>
+      <w:bookmarkStart w:id="23" w:name="_Toc158534389"/>
       <w:r>
         <w:t xml:space="preserve">Figure </w:t>
       </w:r>
@@ -7922,7 +7980,10 @@
       <w:r>
         <w:t xml:space="preserve"> - University use case diagram</w:t>
       </w:r>
-      <w:bookmarkEnd w:id="22"/>
+      <w:bookmarkEnd w:id="23"/>
+      <w:r>
+        <w:t>.</w:t>
+      </w:r>
     </w:p>
     <w:p>
       <w:pPr>
@@ -7931,14 +7992,14 @@
           <w:rStyle w:val="Heading3Char"/>
         </w:rPr>
       </w:pPr>
-      <w:bookmarkStart w:id="23" w:name="_Toc158538961"/>
+      <w:bookmarkStart w:id="24" w:name="_Toc158538961"/>
       <w:r>
         <w:rPr>
           <w:rStyle w:val="Heading3Char"/>
         </w:rPr>
         <w:t>Admin use case diagram</w:t>
       </w:r>
-      <w:bookmarkEnd w:id="23"/>
+      <w:bookmarkEnd w:id="24"/>
       <w:r>
         <w:rPr>
           <w:noProof/>
@@ -7993,7 +8054,7 @@
           <w:noProof/>
         </w:rPr>
       </w:pPr>
-      <w:bookmarkStart w:id="24" w:name="_Toc158534390"/>
+      <w:bookmarkStart w:id="25" w:name="_Toc158534390"/>
       <w:r>
         <w:t xml:space="preserve">Figure </w:t>
       </w:r>
@@ -8027,28 +8088,34 @@
         </w:rPr>
         <w:t xml:space="preserve"> case diagram</w:t>
       </w:r>
-      <w:bookmarkEnd w:id="24"/>
+      <w:bookmarkEnd w:id="25"/>
+      <w:r>
+        <w:rPr>
+          <w:noProof/>
+        </w:rPr>
+        <w:t>.</w:t>
+      </w:r>
     </w:p>
     <w:p>
       <w:pPr>
         <w:pStyle w:val="Heading2"/>
       </w:pPr>
-      <w:bookmarkStart w:id="25" w:name="_Toc158538962"/>
+      <w:bookmarkStart w:id="26" w:name="_Toc158538962"/>
       <w:r>
         <w:lastRenderedPageBreak/>
         <w:t>System Design</w:t>
       </w:r>
-      <w:bookmarkEnd w:id="25"/>
+      <w:bookmarkEnd w:id="26"/>
     </w:p>
     <w:p>
       <w:pPr>
         <w:pStyle w:val="Heading3"/>
       </w:pPr>
-      <w:bookmarkStart w:id="26" w:name="_Toc158538963"/>
+      <w:bookmarkStart w:id="27" w:name="_Toc158538963"/>
       <w:r>
         <w:t>Component Diagram</w:t>
       </w:r>
-      <w:bookmarkEnd w:id="26"/>
+      <w:bookmarkEnd w:id="27"/>
     </w:p>
     <w:p>
       <w:pPr>
@@ -8059,10 +8126,10 @@
           <w:noProof/>
         </w:rPr>
         <w:drawing>
-          <wp:inline distT="0" distB="0" distL="0" distR="0" wp14:anchorId="3D604E11" wp14:editId="329FA8C2">
-            <wp:extent cx="5943600" cy="5715000"/>
-            <wp:effectExtent l="0" t="0" r="0" b="0"/>
-            <wp:docPr id="5" name="Picture 5" descr="A diagram of a computer&#10;&#10;Description automatically generated"/>
+          <wp:inline distT="0" distB="0" distL="0" distR="0" wp14:anchorId="3D604E11" wp14:editId="65A685E2">
+            <wp:extent cx="5943600" cy="5367538"/>
+            <wp:effectExtent l="0" t="0" r="0" b="5080"/>
+            <wp:docPr id="5" name="Picture 5"/>
             <wp:cNvGraphicFramePr>
               <a:graphicFrameLocks xmlns:a="http://schemas.openxmlformats.org/drawingml/2006/main" noChangeAspect="1"/>
             </wp:cNvGraphicFramePr>
@@ -8070,7 +8137,7 @@
               <a:graphicData uri="http://schemas.openxmlformats.org/drawingml/2006/picture">
                 <pic:pic xmlns:pic="http://schemas.openxmlformats.org/drawingml/2006/picture">
                   <pic:nvPicPr>
-                    <pic:cNvPr id="5" name="Picture 5" descr="A diagram of a computer&#10;&#10;Description automatically generated"/>
+                    <pic:cNvPr id="5" name="Picture 5"/>
                     <pic:cNvPicPr/>
                   </pic:nvPicPr>
                   <pic:blipFill>
@@ -8088,7 +8155,7 @@
                   <pic:spPr>
                     <a:xfrm>
                       <a:off x="0" y="0"/>
-                      <a:ext cx="5943600" cy="5715000"/>
+                      <a:ext cx="5943600" cy="5367538"/>
                     </a:xfrm>
                     <a:prstGeom prst="rect">
                       <a:avLst/>
@@ -8105,7 +8172,7 @@
       <w:pPr>
         <w:pStyle w:val="Caption"/>
       </w:pPr>
-      <w:bookmarkStart w:id="27" w:name="_Toc158534391"/>
+      <w:bookmarkStart w:id="28" w:name="_Toc158534391"/>
       <w:r>
         <w:t xml:space="preserve">Figure </w:t>
       </w:r>
@@ -8133,36 +8200,316 @@
       <w:r>
         <w:t xml:space="preserve"> - Component Diagram</w:t>
       </w:r>
-      <w:bookmarkEnd w:id="27"/>
-    </w:p>
-    <w:p>
-      <w:pPr>
-        <w:rPr>
-          <w:i/>
-          <w:iCs/>
-          <w:color w:val="44546A" w:themeColor="text2"/>
-          <w:sz w:val="18"/>
-          <w:szCs w:val="18"/>
-        </w:rPr>
-      </w:pPr>
-      <w:r>
-        <w:br w:type="page"/>
-      </w:r>
-    </w:p>
-    <w:p>
-      <w:pPr>
-        <w:pStyle w:val="Caption"/>
-      </w:pPr>
+      <w:bookmarkEnd w:id="28"/>
+      <w:r>
+        <w:t>.</w:t>
+      </w:r>
+    </w:p>
+    <w:p>
+      <w:r>
+        <w:t xml:space="preserve">There are four main </w:t>
+      </w:r>
+      <w:r>
+        <w:t>subsystems</w:t>
+      </w:r>
+      <w:r>
+        <w:t xml:space="preserve"> in our component</w:t>
+      </w:r>
+      <w:r>
+        <w:t xml:space="preserve"> </w:t>
+      </w:r>
+      <w:r>
+        <w:t>diagram</w:t>
+      </w:r>
+      <w:r>
+        <w:t>:</w:t>
+      </w:r>
+    </w:p>
+    <w:p>
+      <w:pPr>
+        <w:pStyle w:val="ListParagraph"/>
+        <w:numPr>
+          <w:ilvl w:val="0"/>
+          <w:numId w:val="40"/>
+        </w:numPr>
+      </w:pPr>
+      <w:r>
+        <w:t>Frontend subsystem</w:t>
+      </w:r>
+    </w:p>
+    <w:p>
+      <w:pPr>
+        <w:pStyle w:val="ListParagraph"/>
+      </w:pPr>
+      <w:r>
+        <w:t xml:space="preserve">This subsystem </w:t>
+      </w:r>
+      <w:r>
+        <w:t xml:space="preserve">represents an intermediate layer between the end user and the rest of the system. It </w:t>
+      </w:r>
+      <w:r>
+        <w:t xml:space="preserve">includes two components: </w:t>
+      </w:r>
+    </w:p>
+    <w:p>
+      <w:pPr>
+        <w:pStyle w:val="ListParagraph"/>
+        <w:numPr>
+          <w:ilvl w:val="0"/>
+          <w:numId w:val="41"/>
+        </w:numPr>
+      </w:pPr>
+      <w:r>
+        <w:t>C</w:t>
+      </w:r>
+      <w:r>
+        <w:t>hatbot interface</w:t>
+      </w:r>
+    </w:p>
+    <w:p>
+      <w:pPr>
+        <w:pStyle w:val="ListParagraph"/>
+        <w:ind w:left="1440"/>
+      </w:pPr>
+      <w:r>
+        <w:t>The main page of the chatbot that the user interacts with.</w:t>
+      </w:r>
+      <w:r>
+        <w:t xml:space="preserve"> This component </w:t>
+      </w:r>
+      <w:r>
+        <w:t>sends the user message</w:t>
+      </w:r>
+      <w:r>
+        <w:t xml:space="preserve"> directly to the </w:t>
+      </w:r>
+      <w:r>
+        <w:t xml:space="preserve">chatbot </w:t>
+      </w:r>
+      <w:r>
+        <w:t>backend</w:t>
+      </w:r>
+      <w:r>
+        <w:t xml:space="preserve"> component. </w:t>
+      </w:r>
+    </w:p>
+    <w:p>
+      <w:pPr>
+        <w:pStyle w:val="ListParagraph"/>
+        <w:numPr>
+          <w:ilvl w:val="0"/>
+          <w:numId w:val="41"/>
+        </w:numPr>
+      </w:pPr>
+      <w:r>
+        <w:t>Webapp frontend</w:t>
+      </w:r>
+    </w:p>
+    <w:p>
+      <w:pPr>
+        <w:pStyle w:val="ListParagraph"/>
+        <w:ind w:left="1440"/>
+      </w:pPr>
+      <w:r>
+        <w:t xml:space="preserve">The user interface for the web application. It allows the user to interact with </w:t>
+      </w:r>
+      <w:r>
+        <w:t>application features.</w:t>
+      </w:r>
+    </w:p>
+    <w:p>
+      <w:pPr>
+        <w:pStyle w:val="ListParagraph"/>
+        <w:ind w:left="1440"/>
+      </w:pPr>
+    </w:p>
+    <w:p>
+      <w:pPr>
+        <w:pStyle w:val="ListParagraph"/>
+        <w:numPr>
+          <w:ilvl w:val="0"/>
+          <w:numId w:val="40"/>
+        </w:numPr>
+      </w:pPr>
+      <w:r>
+        <w:t xml:space="preserve">Backend </w:t>
+      </w:r>
+      <w:r>
+        <w:t>subsystem</w:t>
+      </w:r>
+    </w:p>
+    <w:p>
+      <w:pPr>
+        <w:pStyle w:val="ListParagraph"/>
+      </w:pPr>
+      <w:r>
+        <w:t xml:space="preserve">A layer that includes the </w:t>
+      </w:r>
+      <w:r>
+        <w:t>server-side</w:t>
+      </w:r>
+      <w:r>
+        <w:t xml:space="preserve"> logic</w:t>
+      </w:r>
+      <w:r>
+        <w:t xml:space="preserve"> and handles requests from the frontend subsystem.</w:t>
+      </w:r>
+    </w:p>
+    <w:p>
+      <w:pPr>
+        <w:pStyle w:val="ListParagraph"/>
+        <w:numPr>
+          <w:ilvl w:val="0"/>
+          <w:numId w:val="41"/>
+        </w:numPr>
+      </w:pPr>
+      <w:r>
+        <w:t>Chatbot backend</w:t>
+      </w:r>
+      <w:r>
+        <w:br/>
+      </w:r>
+      <w:r>
+        <w:t xml:space="preserve">It handles </w:t>
+      </w:r>
+      <w:r>
+        <w:t>validation</w:t>
+      </w:r>
+      <w:r>
+        <w:t xml:space="preserve"> and preprocessing to the user message before passing it to the chatbot.</w:t>
+      </w:r>
+    </w:p>
+    <w:p>
+      <w:pPr>
+        <w:pStyle w:val="ListParagraph"/>
+        <w:numPr>
+          <w:ilvl w:val="0"/>
+          <w:numId w:val="41"/>
+        </w:numPr>
+      </w:pPr>
+      <w:r>
+        <w:t>Webapp backend: It handles business logic such as user authentication</w:t>
+      </w:r>
+      <w:r>
+        <w:t>, data retrieval</w:t>
+      </w:r>
+      <w:r>
+        <w:t xml:space="preserve"> and </w:t>
+      </w:r>
+      <w:r>
+        <w:t>receiving feedback.</w:t>
+      </w:r>
+    </w:p>
+    <w:p>
+      <w:pPr>
+        <w:pStyle w:val="ListParagraph"/>
+        <w:ind w:left="1440"/>
+      </w:pPr>
+    </w:p>
+    <w:p>
+      <w:pPr>
+        <w:pStyle w:val="ListParagraph"/>
+        <w:numPr>
+          <w:ilvl w:val="0"/>
+          <w:numId w:val="40"/>
+        </w:numPr>
+      </w:pPr>
+      <w:r>
+        <w:t xml:space="preserve">AI models </w:t>
+      </w:r>
+      <w:r>
+        <w:t>subsystem</w:t>
+      </w:r>
+    </w:p>
+    <w:p>
+      <w:pPr>
+        <w:pStyle w:val="ListParagraph"/>
+      </w:pPr>
+      <w:r>
+        <w:t>It represents the AI components of the system such as the chatbot and recommendation system.</w:t>
+      </w:r>
+    </w:p>
+    <w:p>
+      <w:pPr>
+        <w:pStyle w:val="ListParagraph"/>
+        <w:numPr>
+          <w:ilvl w:val="0"/>
+          <w:numId w:val="41"/>
+        </w:numPr>
+      </w:pPr>
+      <w:r>
+        <w:t>Chatbot</w:t>
+      </w:r>
+    </w:p>
+    <w:p>
+      <w:pPr>
+        <w:pStyle w:val="ListParagraph"/>
+        <w:ind w:left="1440"/>
+      </w:pPr>
+      <w:r>
+        <w:t>A conversational agent that handles user inquiries. It is responsible for understanding the user message</w:t>
+      </w:r>
+      <w:r>
+        <w:t>s</w:t>
+      </w:r>
+      <w:r>
+        <w:t xml:space="preserve"> and providing helpful response</w:t>
+      </w:r>
+      <w:r>
+        <w:t>s</w:t>
+      </w:r>
+      <w:r>
+        <w:t>.</w:t>
+      </w:r>
+    </w:p>
+    <w:p>
+      <w:pPr>
+        <w:pStyle w:val="ListParagraph"/>
+        <w:numPr>
+          <w:ilvl w:val="0"/>
+          <w:numId w:val="41"/>
+        </w:numPr>
+      </w:pPr>
+      <w:r>
+        <w:t>Recommendation system</w:t>
+      </w:r>
+    </w:p>
+    <w:p>
+      <w:pPr>
+        <w:pStyle w:val="ListParagraph"/>
+        <w:ind w:left="1440"/>
+      </w:pPr>
+      <w:r>
+        <w:t>It uses user requests and preferences to provide personalized recommendations.</w:t>
+      </w:r>
+    </w:p>
+    <w:p>
+      <w:pPr>
+        <w:pStyle w:val="ListParagraph"/>
+        <w:numPr>
+          <w:ilvl w:val="0"/>
+          <w:numId w:val="40"/>
+        </w:numPr>
+      </w:pPr>
+      <w:r>
+        <w:t xml:space="preserve">Data storage </w:t>
+      </w:r>
+      <w:r>
+        <w:t>subsystem</w:t>
+      </w:r>
+      <w:r>
+        <w:br/>
+      </w:r>
     </w:p>
     <w:p>
       <w:pPr>
         <w:pStyle w:val="Heading3"/>
       </w:pPr>
-      <w:bookmarkStart w:id="28" w:name="_Toc158538964"/>
+      <w:bookmarkStart w:id="29" w:name="_Toc158538964"/>
       <w:r>
         <w:t>Sequence Diagrams</w:t>
       </w:r>
-      <w:bookmarkEnd w:id="28"/>
+      <w:bookmarkEnd w:id="29"/>
     </w:p>
     <w:p>
       <w:pPr>
@@ -8200,6 +8547,7 @@
           <w:sz w:val="20"/>
           <w:szCs w:val="18"/>
         </w:rPr>
+        <w:lastRenderedPageBreak/>
         <w:drawing>
           <wp:inline distT="0" distB="0" distL="0" distR="0" wp14:anchorId="3219F85D" wp14:editId="2959D21E">
             <wp:extent cx="6506210" cy="4708072"/>
@@ -8247,7 +8595,7 @@
       <w:pPr>
         <w:pStyle w:val="Caption"/>
       </w:pPr>
-      <w:bookmarkStart w:id="29" w:name="_Toc158534392"/>
+      <w:bookmarkStart w:id="30" w:name="_Toc158534392"/>
       <w:r>
         <w:t xml:space="preserve">Figure </w:t>
       </w:r>
@@ -8275,7 +8623,7 @@
       <w:r>
         <w:t xml:space="preserve"> - Student Use Chatbot Sequence Diagram</w:t>
       </w:r>
-      <w:bookmarkEnd w:id="29"/>
+      <w:bookmarkEnd w:id="30"/>
     </w:p>
     <w:p>
       <w:r>
@@ -8361,7 +8709,7 @@
           <w:sz w:val="20"/>
         </w:rPr>
       </w:pPr>
-      <w:bookmarkStart w:id="30" w:name="_Toc158534393"/>
+      <w:bookmarkStart w:id="31" w:name="_Toc158534393"/>
       <w:r>
         <w:t xml:space="preserve">Figure </w:t>
       </w:r>
@@ -8389,7 +8737,7 @@
       <w:r>
         <w:t xml:space="preserve"> - Student Sign-Up Sequence Diagram</w:t>
       </w:r>
-      <w:bookmarkEnd w:id="30"/>
+      <w:bookmarkEnd w:id="31"/>
     </w:p>
     <w:p>
       <w:pPr>
@@ -8469,7 +8817,7 @@
           <w:sz w:val="20"/>
         </w:rPr>
       </w:pPr>
-      <w:bookmarkStart w:id="31" w:name="_Toc158534394"/>
+      <w:bookmarkStart w:id="32" w:name="_Toc158534394"/>
       <w:r>
         <w:t xml:space="preserve">Figure </w:t>
       </w:r>
@@ -8497,7 +8845,7 @@
       <w:r>
         <w:t xml:space="preserve"> - Student Log-In Sequence Diagram</w:t>
       </w:r>
-      <w:bookmarkEnd w:id="31"/>
+      <w:bookmarkEnd w:id="32"/>
     </w:p>
     <w:p>
       <w:pPr>
@@ -8581,7 +8929,7 @@
       <w:pPr>
         <w:pStyle w:val="Caption"/>
       </w:pPr>
-      <w:bookmarkStart w:id="32" w:name="_Toc158534395"/>
+      <w:bookmarkStart w:id="33" w:name="_Toc158534395"/>
       <w:r>
         <w:t xml:space="preserve">Figure </w:t>
       </w:r>
@@ -8609,7 +8957,7 @@
       <w:r>
         <w:t xml:space="preserve"> - Student Search College Sequence Diagram</w:t>
       </w:r>
-      <w:bookmarkEnd w:id="32"/>
+      <w:bookmarkEnd w:id="33"/>
     </w:p>
     <w:p>
       <w:pPr>
@@ -8689,7 +9037,7 @@
           <w:sz w:val="20"/>
         </w:rPr>
       </w:pPr>
-      <w:bookmarkStart w:id="33" w:name="_Toc158534396"/>
+      <w:bookmarkStart w:id="34" w:name="_Toc158534396"/>
       <w:r>
         <w:t xml:space="preserve">Figure </w:t>
       </w:r>
@@ -8717,7 +9065,7 @@
       <w:r>
         <w:t xml:space="preserve"> - Student Compare Colleges Sequence Diagram</w:t>
       </w:r>
-      <w:bookmarkEnd w:id="33"/>
+      <w:bookmarkEnd w:id="34"/>
     </w:p>
     <w:p>
       <w:pPr>
@@ -8803,7 +9151,7 @@
       <w:pPr>
         <w:pStyle w:val="Caption"/>
       </w:pPr>
-      <w:bookmarkStart w:id="34" w:name="_Toc158534397"/>
+      <w:bookmarkStart w:id="35" w:name="_Toc158534397"/>
       <w:r>
         <w:t xml:space="preserve">Figure </w:t>
       </w:r>
@@ -8834,7 +9182,7 @@
       <w:r>
         <w:t>Admin Review Feedback Sequence Diagram</w:t>
       </w:r>
-      <w:bookmarkEnd w:id="34"/>
+      <w:bookmarkEnd w:id="35"/>
     </w:p>
     <w:p>
       <w:pPr>
@@ -8903,7 +9251,7 @@
       <w:pPr>
         <w:pStyle w:val="Caption"/>
       </w:pPr>
-      <w:bookmarkStart w:id="35" w:name="_Toc158534398"/>
+      <w:bookmarkStart w:id="36" w:name="_Toc158534398"/>
       <w:r>
         <w:t xml:space="preserve">Figure </w:t>
       </w:r>
@@ -8931,7 +9279,7 @@
       <w:r>
         <w:t xml:space="preserve"> - Admin Add University Sequence Diagram</w:t>
       </w:r>
-      <w:bookmarkEnd w:id="35"/>
+      <w:bookmarkEnd w:id="36"/>
     </w:p>
     <w:p>
       <w:pPr>
@@ -9009,7 +9357,7 @@
       <w:pPr>
         <w:pStyle w:val="Caption"/>
       </w:pPr>
-      <w:bookmarkStart w:id="36" w:name="_Toc158534399"/>
+      <w:bookmarkStart w:id="37" w:name="_Toc158534399"/>
       <w:r>
         <w:t xml:space="preserve">Figure </w:t>
       </w:r>
@@ -9037,7 +9385,7 @@
       <w:r>
         <w:t xml:space="preserve"> - University Sign-Up Sequence Diagram</w:t>
       </w:r>
-      <w:bookmarkEnd w:id="36"/>
+      <w:bookmarkEnd w:id="37"/>
     </w:p>
     <w:p>
       <w:pPr>
@@ -9106,7 +9454,7 @@
       <w:pPr>
         <w:pStyle w:val="Caption"/>
       </w:pPr>
-      <w:bookmarkStart w:id="37" w:name="_Toc158534400"/>
+      <w:bookmarkStart w:id="38" w:name="_Toc158534400"/>
       <w:r>
         <w:t xml:space="preserve">Figure </w:t>
       </w:r>
@@ -9134,7 +9482,7 @@
       <w:r>
         <w:t xml:space="preserve"> - University Announcement Sequence Diagram</w:t>
       </w:r>
-      <w:bookmarkEnd w:id="37"/>
+      <w:bookmarkEnd w:id="38"/>
     </w:p>
     <w:p>
       <w:pPr>
@@ -9204,7 +9552,7 @@
       <w:pPr>
         <w:pStyle w:val="Caption"/>
       </w:pPr>
-      <w:bookmarkStart w:id="38" w:name="_Toc158534401"/>
+      <w:bookmarkStart w:id="39" w:name="_Toc158534401"/>
       <w:r>
         <w:t xml:space="preserve">Figure </w:t>
       </w:r>
@@ -9232,7 +9580,7 @@
       <w:r>
         <w:t xml:space="preserve"> - University Add College Admin Sequence Diagram</w:t>
       </w:r>
-      <w:bookmarkEnd w:id="38"/>
+      <w:bookmarkEnd w:id="39"/>
     </w:p>
     <w:p>
       <w:pPr>
@@ -9241,12 +9589,12 @@
       <w:r>
         <w:br w:type="page"/>
       </w:r>
-      <w:bookmarkStart w:id="39" w:name="_Toc158538965"/>
+      <w:bookmarkStart w:id="40" w:name="_Toc158538965"/>
       <w:r>
         <w:lastRenderedPageBreak/>
         <w:t>ERD</w:t>
       </w:r>
-      <w:bookmarkEnd w:id="39"/>
+      <w:bookmarkEnd w:id="40"/>
     </w:p>
     <w:p>
       <w:pPr>
@@ -9311,7 +9659,7 @@
       <w:pPr>
         <w:pStyle w:val="Caption"/>
       </w:pPr>
-      <w:bookmarkStart w:id="40" w:name="_Toc158534402"/>
+      <w:bookmarkStart w:id="41" w:name="_Toc158534402"/>
       <w:r>
         <w:t xml:space="preserve">Figure </w:t>
       </w:r>
@@ -9339,14 +9687,19 @@
       <w:r>
         <w:t xml:space="preserve"> - Main ERD</w:t>
       </w:r>
-      <w:bookmarkEnd w:id="40"/>
+      <w:bookmarkEnd w:id="41"/>
     </w:p>
     <w:p>
       <w:pPr>
         <w:pStyle w:val="Heading4"/>
       </w:pPr>
-      <w:r>
-        <w:t>PathFinder Tool ERD</w:t>
+      <w:proofErr w:type="spellStart"/>
+      <w:r>
+        <w:t>PathFinder</w:t>
+      </w:r>
+      <w:proofErr w:type="spellEnd"/>
+      <w:r>
+        <w:t xml:space="preserve"> Tool ERD</w:t>
       </w:r>
     </w:p>
     <w:p>
@@ -9441,30 +9794,35 @@
       <w:r>
         <w:t xml:space="preserve"> - </w:t>
       </w:r>
-      <w:r>
-        <w:t>PathFinder Tool ERD</w:t>
+      <w:proofErr w:type="spellStart"/>
+      <w:r>
+        <w:t>PathFinder</w:t>
+      </w:r>
+      <w:proofErr w:type="spellEnd"/>
+      <w:r>
+        <w:t xml:space="preserve"> Tool ERD</w:t>
       </w:r>
     </w:p>
     <w:p>
       <w:pPr>
         <w:pStyle w:val="Heading1"/>
       </w:pPr>
-      <w:bookmarkStart w:id="41" w:name="_Toc158538966"/>
+      <w:bookmarkStart w:id="42" w:name="_Toc158538966"/>
       <w:r>
         <w:lastRenderedPageBreak/>
         <w:t>Machine Learning Models</w:t>
       </w:r>
-      <w:bookmarkEnd w:id="41"/>
+      <w:bookmarkEnd w:id="42"/>
     </w:p>
     <w:p>
       <w:pPr>
         <w:pStyle w:val="Heading2"/>
       </w:pPr>
-      <w:bookmarkStart w:id="42" w:name="_Toc158538967"/>
+      <w:bookmarkStart w:id="43" w:name="_Toc158538967"/>
       <w:r>
         <w:t>Chatbot Model</w:t>
       </w:r>
-      <w:bookmarkEnd w:id="42"/>
+      <w:bookmarkEnd w:id="43"/>
     </w:p>
     <w:p>
       <w:r>
@@ -9527,7 +9885,7 @@
                                 <w:szCs w:val="22"/>
                               </w:rPr>
                             </w:pPr>
-                            <w:bookmarkStart w:id="43" w:name="_Toc158534404"/>
+                            <w:bookmarkStart w:id="44" w:name="_Toc158534404"/>
                             <w:r>
                               <w:t xml:space="preserve">Figure </w:t>
                             </w:r>
@@ -9555,7 +9913,7 @@
                             <w:r>
                               <w:t xml:space="preserve"> – Rasa pipeline and policies.</w:t>
                             </w:r>
-                            <w:bookmarkEnd w:id="43"/>
+                            <w:bookmarkEnd w:id="44"/>
                           </w:p>
                         </w:txbxContent>
                       </wps:txbx>
@@ -9573,7 +9931,7 @@
           </mc:Choice>
           <mc:Fallback>
             <w:pict>
-              <v:shape w14:anchorId="78A9038B" id="_x0000_s1027" type="#_x0000_t202" style="position:absolute;margin-left:217.2pt;margin-top:119.75pt;width:253.15pt;height:.05pt;z-index:-251650048;visibility:visible;mso-wrap-style:square;mso-wrap-distance-left:9pt;mso-wrap-distance-top:0;mso-wrap-distance-right:9pt;mso-wrap-distance-bottom:0;mso-position-horizontal:absolute;mso-position-horizontal-relative:text;mso-position-vertical:absolute;mso-position-vertical-relative:text;v-text-anchor:top" o:gfxdata="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" filled="f" stroked="f">
+              <v:shape w14:anchorId="78A9038B" id="_x0000_s1027" type="#_x0000_t202" style="position:absolute;margin-left:217.2pt;margin-top:119.75pt;width:253.15pt;height:.05pt;z-index:-251650048;visibility:visible;mso-wrap-style:square;mso-wrap-distance-left:9pt;mso-wrap-distance-top:0;mso-wrap-distance-right:9pt;mso-wrap-distance-bottom:0;mso-position-horizontal:absolute;mso-position-horizontal-relative:text;mso-position-vertical:absolute;mso-position-vertical-relative:text;v-text-anchor:top" o:gfxdata="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" filled="f" stroked="f">
                 <v:textbox style="mso-fit-shape-to-text:t" inset="0,0,0,0">
                   <w:txbxContent>
                     <w:p>
@@ -9588,14 +9946,27 @@
                       <w:r>
                         <w:t xml:space="preserve">Figure </w:t>
                       </w:r>
-                      <w:fldSimple w:instr=" SEQ Figure \* ARABIC ">
-                        <w:r>
-                          <w:rPr>
-                            <w:noProof/>
-                          </w:rPr>
-                          <w:t>18</w:t>
-                        </w:r>
-                      </w:fldSimple>
+                      <w:r>
+                        <w:fldChar w:fldCharType="begin"/>
+                      </w:r>
+                      <w:r>
+                        <w:instrText xml:space="preserve"> SEQ Figure \* ARABIC </w:instrText>
+                      </w:r>
+                      <w:r>
+                        <w:fldChar w:fldCharType="separate"/>
+                      </w:r>
+                      <w:r>
+                        <w:rPr>
+                          <w:noProof/>
+                        </w:rPr>
+                        <w:t>18</w:t>
+                      </w:r>
+                      <w:r>
+                        <w:rPr>
+                          <w:noProof/>
+                        </w:rPr>
+                        <w:fldChar w:fldCharType="end"/>
+                      </w:r>
                       <w:r>
                         <w:t xml:space="preserve"> – Rasa pipeline and policies.</w:t>
                       </w:r>
@@ -9704,11 +10075,11 @@
       <w:pPr>
         <w:pStyle w:val="Heading3"/>
       </w:pPr>
-      <w:bookmarkStart w:id="44" w:name="_Toc158538968"/>
+      <w:bookmarkStart w:id="46" w:name="_Toc158538968"/>
       <w:r>
         <w:t>NLU Training Data</w:t>
       </w:r>
-      <w:bookmarkEnd w:id="44"/>
+      <w:bookmarkEnd w:id="46"/>
     </w:p>
     <w:p>
       <w:r>
@@ -9766,22 +10137,38 @@
     </w:p>
     <w:p>
       <w:r>
-        <w:t>Stories and rules are both representations of conversations between a user and a chatbot. They are used to train the dialogue management model. Stories are used to train a machine learning model to identify patterns in conversations and generalize to unseen conversation paths. Rules describe small pieces of conversations that should always follow the same path and are used to train the RulePolicy.</w:t>
+        <w:t xml:space="preserve">Stories and rules are both representations of conversations between a user and a chatbot. They are used to train the dialogue management model. Stories are used to train a machine learning model to identify patterns in conversations and generalize to unseen conversation paths. Rules describe small pieces of conversations that should always follow the same path and are used to train the </w:t>
+      </w:r>
+      <w:proofErr w:type="spellStart"/>
+      <w:r>
+        <w:t>RulePolicy</w:t>
+      </w:r>
+      <w:proofErr w:type="spellEnd"/>
+      <w:r>
+        <w:t>.</w:t>
       </w:r>
     </w:p>
     <w:p>
       <w:pPr>
         <w:pStyle w:val="Heading3"/>
       </w:pPr>
-      <w:bookmarkStart w:id="45" w:name="_Toc158538969"/>
+      <w:bookmarkStart w:id="47" w:name="_Toc158538969"/>
       <w:r>
         <w:t>Rasa NLU Pipeline</w:t>
       </w:r>
-      <w:bookmarkEnd w:id="45"/>
-    </w:p>
-    <w:p>
-      <w:r>
-        <w:t xml:space="preserve">In Rasa, a pipeline is a set of data processing units arranged in series, where the output of one element serves as the input for the subsequent element. Incoming messages undergo processing through a sequence of components defined in the config.yml file. These components are executed sequentially, comprising the natural language understanding (NLU) pipeline. Choosing an NLU pipeline allows customization and fine-tuning of the model on the dataset. The pipeline consists of </w:t>
+      <w:bookmarkEnd w:id="47"/>
+    </w:p>
+    <w:p>
+      <w:r>
+        <w:t xml:space="preserve">In Rasa, a pipeline is a set of data processing units arranged in series, where the output of one element serves as the input for the subsequent element. Incoming messages undergo processing through a sequence of components defined in the </w:t>
+      </w:r>
+      <w:proofErr w:type="spellStart"/>
+      <w:r>
+        <w:t>config.yml</w:t>
+      </w:r>
+      <w:proofErr w:type="spellEnd"/>
+      <w:r>
+        <w:t xml:space="preserve"> file. These components are executed sequentially, comprising the natural language understanding (NLU) pipeline. Choosing an NLU pipeline allows customization and fine-tuning of the model on the dataset. The pipeline consists of </w:t>
       </w:r>
       <w:r>
         <w:t xml:space="preserve">five </w:t>
@@ -9826,6 +10213,7 @@
           <w:bCs/>
         </w:rPr>
       </w:pPr>
+      <w:proofErr w:type="spellStart"/>
       <w:r>
         <w:rPr>
           <w:b/>
@@ -9833,6 +10221,7 @@
         </w:rPr>
         <w:t>Featurizer</w:t>
       </w:r>
+      <w:proofErr w:type="spellEnd"/>
     </w:p>
     <w:p>
       <w:pPr>
@@ -9909,7 +10298,15 @@
     </w:p>
     <w:p>
       <w:r>
-        <w:t xml:space="preserve"> The tokenizer we use in our Arabic chatbot is the “WhitespaceTokenizer”, which efficiently breaks down Arabic text into individual tokens based on whitespace characters such as spaces, tabs, and line breaks. This tokenizer is particularly useful in Arabic text processing pipelines as it allows for straightforward segmentation of text into meaningful units, which can then</w:t>
+        <w:t xml:space="preserve"> The tokenizer we use in our Arabic chatbot is the “</w:t>
+      </w:r>
+      <w:proofErr w:type="spellStart"/>
+      <w:r>
+        <w:t>WhitespaceTokenizer</w:t>
+      </w:r>
+      <w:proofErr w:type="spellEnd"/>
+      <w:r>
+        <w:t>”, which efficiently breaks down Arabic text into individual tokens based on whitespace characters such as spaces, tabs, and line breaks. This tokenizer is particularly useful in Arabic text processing pipelines as it allows for straightforward segmentation of text into meaningful units, which can then</w:t>
       </w:r>
       <w:r>
         <w:t xml:space="preserve"> be further processed for other tasks.</w:t>
@@ -9919,13 +10316,20 @@
       <w:pPr>
         <w:pStyle w:val="Heading4"/>
       </w:pPr>
+      <w:proofErr w:type="spellStart"/>
       <w:r>
         <w:t>Featurizer</w:t>
       </w:r>
-    </w:p>
-    <w:p>
-      <w:r>
-        <w:t xml:space="preserve">Featurizers in Rasa are components responsible for converting tokens from the tokenizer into numerical features that machine learning models can understand and learn from. These features capture various aspects of the input </w:t>
+      <w:proofErr w:type="spellEnd"/>
+    </w:p>
+    <w:p>
+      <w:proofErr w:type="spellStart"/>
+      <w:r>
+        <w:t>Featurizers</w:t>
+      </w:r>
+      <w:proofErr w:type="spellEnd"/>
+      <w:r>
+        <w:t xml:space="preserve"> in Rasa are components responsible for converting tokens from the tokenizer into numerical features that machine learning models can understand and learn from. These features capture various aspects of the input </w:t>
       </w:r>
       <w:r>
         <w:t>text.</w:t>
@@ -9933,7 +10337,31 @@
     </w:p>
     <w:p>
       <w:r>
-        <w:t>In our Arabic chatbot, we use multiple featurizers to capture different aspects of the input and increase our chatbot robustness since if one featurizer performs poorly the others may compensate for its performance. Finally, the output features are fused to create a combined feature representation of our tokens. The featurizers are as follows:</w:t>
+        <w:t xml:space="preserve">In our Arabic chatbot, we use multiple </w:t>
+      </w:r>
+      <w:proofErr w:type="spellStart"/>
+      <w:r>
+        <w:t>featurizers</w:t>
+      </w:r>
+      <w:proofErr w:type="spellEnd"/>
+      <w:r>
+        <w:t xml:space="preserve"> to capture different aspects of the input and increase our chatbot robustness since if one </w:t>
+      </w:r>
+      <w:proofErr w:type="spellStart"/>
+      <w:r>
+        <w:t>featurizer</w:t>
+      </w:r>
+      <w:proofErr w:type="spellEnd"/>
+      <w:r>
+        <w:t xml:space="preserve"> performs poorly the others may compensate for its performance. Finally, the output features are fused to create a combined feature representation of our tokens. The </w:t>
+      </w:r>
+      <w:proofErr w:type="spellStart"/>
+      <w:r>
+        <w:t>featurizers</w:t>
+      </w:r>
+      <w:proofErr w:type="spellEnd"/>
+      <w:r>
+        <w:t xml:space="preserve"> are as follows:</w:t>
       </w:r>
     </w:p>
     <w:p>
@@ -9944,8 +10372,21 @@
           <w:numId w:val="25"/>
         </w:numPr>
       </w:pPr>
-      <w:r>
-        <w:t>RegexFeaturizer: During training the RegexFeaturizer creates a list of regular expressions defined in the training data format. For each regex, a feature will be set marking whether this expression was found in the user message or not.</w:t>
+      <w:proofErr w:type="spellStart"/>
+      <w:r>
+        <w:t>RegexFeaturizer</w:t>
+      </w:r>
+      <w:proofErr w:type="spellEnd"/>
+      <w:r>
+        <w:t xml:space="preserve">: During training the </w:t>
+      </w:r>
+      <w:proofErr w:type="spellStart"/>
+      <w:r>
+        <w:t>RegexFeaturizer</w:t>
+      </w:r>
+      <w:proofErr w:type="spellEnd"/>
+      <w:r>
+        <w:t xml:space="preserve"> creates a list of regular expressions defined in the training data format. For each regex, a feature will be set marking whether this expression was found in the user message or not.</w:t>
       </w:r>
     </w:p>
     <w:p>
@@ -9956,9 +10397,27 @@
           <w:numId w:val="25"/>
         </w:numPr>
       </w:pPr>
-      <w:r>
-        <w:t>LexicalSyntacticFeaturizer: The LexicalSyntacticFeaturizer is a component meant to create features that are useful when detecting entities. It moves with a sliding window over every token in the user message and creates feature configurations such as, whether the current token is a title, or is the token before/after is a title, and if it is at the end or beginning of a sentence, in general, these features are useful to know to be able to detect entities in the user message such as names, cities, etc</w:t>
-      </w:r>
+      <w:proofErr w:type="spellStart"/>
+      <w:r>
+        <w:t>LexicalSyntacticFeaturizer</w:t>
+      </w:r>
+      <w:proofErr w:type="spellEnd"/>
+      <w:r>
+        <w:t xml:space="preserve">: The </w:t>
+      </w:r>
+      <w:proofErr w:type="spellStart"/>
+      <w:r>
+        <w:t>LexicalSyntacticFeaturizer</w:t>
+      </w:r>
+      <w:proofErr w:type="spellEnd"/>
+      <w:r>
+        <w:t xml:space="preserve"> is a component meant to create features that are useful when detecting entities. It moves with a sliding window over every token in the user message and creates feature configurations such as, whether the current token is a title, or is the token before/after is a title, and if it is at the end or beginning of a sentence, in general, these features are useful to know to be able to detect entities in the user message such as names, cities, </w:t>
+      </w:r>
+      <w:proofErr w:type="spellStart"/>
+      <w:r>
+        <w:t>etc</w:t>
+      </w:r>
+      <w:proofErr w:type="spellEnd"/>
     </w:p>
     <w:p>
       <w:pPr>
@@ -9968,9 +10427,35 @@
           <w:numId w:val="25"/>
         </w:numPr>
       </w:pPr>
-      <w:r>
-        <w:t>CountVectorsFeaturizer: The CountVectorsFeaturizer builds a vocabulary based on tokens observed in the training data and each token becomes a feature. The CountVectorsFeaturizer then generates a feature vector based on the presence or absence of each token. In our pipeline, we use two of this featurizer</w:t>
-      </w:r>
+      <w:proofErr w:type="spellStart"/>
+      <w:r>
+        <w:t>CountVectorsFeaturizer</w:t>
+      </w:r>
+      <w:proofErr w:type="spellEnd"/>
+      <w:r>
+        <w:t xml:space="preserve">: The </w:t>
+      </w:r>
+      <w:proofErr w:type="spellStart"/>
+      <w:r>
+        <w:t>CountVectorsFeaturizer</w:t>
+      </w:r>
+      <w:proofErr w:type="spellEnd"/>
+      <w:r>
+        <w:t xml:space="preserve"> builds a vocabulary based on tokens observed in the training data and each token becomes a feature. The </w:t>
+      </w:r>
+      <w:proofErr w:type="spellStart"/>
+      <w:r>
+        <w:t>CountVectorsFeaturizer</w:t>
+      </w:r>
+      <w:proofErr w:type="spellEnd"/>
+      <w:r>
+        <w:t xml:space="preserve"> then generates a feature vector based on the presence or absence of each token. In our pipeline, we use two of this </w:t>
+      </w:r>
+      <w:proofErr w:type="spellStart"/>
+      <w:r>
+        <w:t>featurizer</w:t>
+      </w:r>
+      <w:proofErr w:type="spellEnd"/>
     </w:p>
     <w:p>
       <w:pPr>
@@ -9989,7 +10474,23 @@
           <w:sz w:val="20"/>
           <w:szCs w:val="20"/>
         </w:rPr>
-        <w:t xml:space="preserve">Word level CountVectorsFeaturizer in which word token counts are used as a </w:t>
+        <w:t xml:space="preserve">Word level </w:t>
+      </w:r>
+      <w:proofErr w:type="spellStart"/>
+      <w:r>
+        <w:rPr>
+          <w:sz w:val="20"/>
+          <w:szCs w:val="20"/>
+        </w:rPr>
+        <w:t>CountVectorsFeaturizer</w:t>
+      </w:r>
+      <w:proofErr w:type="spellEnd"/>
+      <w:r>
+        <w:rPr>
+          <w:sz w:val="20"/>
+          <w:szCs w:val="20"/>
+        </w:rPr>
+        <w:t xml:space="preserve"> in which word token counts are used as a </w:t>
       </w:r>
       <w:r>
         <w:rPr>
@@ -10023,13 +10524,29 @@
           <w:sz w:val="20"/>
           <w:szCs w:val="20"/>
         </w:rPr>
-        <w:t xml:space="preserve">Char level CountVectorsFeaturizer in which n-chars of token counts are used as a </w:t>
-      </w:r>
+        <w:t xml:space="preserve">Char level </w:t>
+      </w:r>
+      <w:proofErr w:type="spellStart"/>
       <w:r>
         <w:rPr>
           <w:sz w:val="20"/>
           <w:szCs w:val="20"/>
         </w:rPr>
+        <w:t>CountVectorsFeaturizer</w:t>
+      </w:r>
+      <w:proofErr w:type="spellEnd"/>
+      <w:r>
+        <w:rPr>
+          <w:sz w:val="20"/>
+          <w:szCs w:val="20"/>
+        </w:rPr>
+        <w:t xml:space="preserve"> in which n-chars of token counts are used as a </w:t>
+      </w:r>
+      <w:r>
+        <w:rPr>
+          <w:sz w:val="20"/>
+          <w:szCs w:val="20"/>
+        </w:rPr>
         <w:t>feature.</w:t>
       </w:r>
     </w:p>
@@ -10058,8 +10575,30 @@
         <w:rPr>
           <w:lang w:bidi="ar-EG"/>
         </w:rPr>
-        <w:t xml:space="preserve"> classifiers are components responsible for determining the intent behind user messages, based on feature vectors, according to the intents defined in the training data, and then return rankings of intents. In our Arabic Chatbot, we use two intent classifiers DIETClassifier and FallbackClassifier</w:t>
-      </w:r>
+        <w:t xml:space="preserve"> classifiers are components responsible for determining the intent behind user messages, based on feature vectors, according to the intents defined in the training data, and then return rankings of intents. In our Arabic Chatbot, we use two intent classifiers </w:t>
+      </w:r>
+      <w:proofErr w:type="spellStart"/>
+      <w:r>
+        <w:rPr>
+          <w:lang w:bidi="ar-EG"/>
+        </w:rPr>
+        <w:t>DIETClassifier</w:t>
+      </w:r>
+      <w:proofErr w:type="spellEnd"/>
+      <w:r>
+        <w:rPr>
+          <w:lang w:bidi="ar-EG"/>
+        </w:rPr>
+        <w:t xml:space="preserve"> and </w:t>
+      </w:r>
+      <w:proofErr w:type="spellStart"/>
+      <w:r>
+        <w:rPr>
+          <w:lang w:bidi="ar-EG"/>
+        </w:rPr>
+        <w:t>FallbackClassifier</w:t>
+      </w:r>
+      <w:proofErr w:type="spellEnd"/>
     </w:p>
     <w:p>
       <w:pPr>
@@ -10072,11 +10611,19 @@
           <w:lang w:bidi="ar-EG"/>
         </w:rPr>
       </w:pPr>
+      <w:proofErr w:type="spellStart"/>
       <w:r>
         <w:rPr>
           <w:lang w:bidi="ar-EG"/>
         </w:rPr>
-        <w:t>DIETClassifier:</w:t>
+        <w:t>DIETClassifier</w:t>
+      </w:r>
+      <w:proofErr w:type="spellEnd"/>
+      <w:r>
+        <w:rPr>
+          <w:lang w:bidi="ar-EG"/>
+        </w:rPr>
+        <w:t>:</w:t>
       </w:r>
       <w:r>
         <w:t xml:space="preserve"> </w:t>
@@ -10108,11 +10655,61 @@
           <w:lang w:bidi="ar-EG"/>
         </w:rPr>
       </w:pPr>
+      <w:proofErr w:type="spellStart"/>
       <w:r>
         <w:rPr>
           <w:lang w:bidi="ar-EG"/>
         </w:rPr>
-        <w:t>FallbackClassifier: The FallbackClassifier classifies a user message with the intent nlu_fallback in case the previous intent classifier wasn't able to classify an intent with confidence greater than or equal to the threshold of the FallbackClassifier (usually 0.5).</w:t>
+        <w:t>FallbackClassifier</w:t>
+      </w:r>
+      <w:proofErr w:type="spellEnd"/>
+      <w:r>
+        <w:rPr>
+          <w:lang w:bidi="ar-EG"/>
+        </w:rPr>
+        <w:t xml:space="preserve">: The </w:t>
+      </w:r>
+      <w:proofErr w:type="spellStart"/>
+      <w:r>
+        <w:rPr>
+          <w:lang w:bidi="ar-EG"/>
+        </w:rPr>
+        <w:t>FallbackClassifier</w:t>
+      </w:r>
+      <w:proofErr w:type="spellEnd"/>
+      <w:r>
+        <w:rPr>
+          <w:lang w:bidi="ar-EG"/>
+        </w:rPr>
+        <w:t xml:space="preserve"> classifies a user message with the intent </w:t>
+      </w:r>
+      <w:proofErr w:type="spellStart"/>
+      <w:r>
+        <w:rPr>
+          <w:lang w:bidi="ar-EG"/>
+        </w:rPr>
+        <w:t>nlu_fallback</w:t>
+      </w:r>
+      <w:proofErr w:type="spellEnd"/>
+      <w:r>
+        <w:rPr>
+          <w:lang w:bidi="ar-EG"/>
+        </w:rPr>
+        <w:t xml:space="preserve"> in case the previous intent classifier wasn't able to classify an intent with confidence greater than or equal to the threshold of the </w:t>
+      </w:r>
+      <w:proofErr w:type="spellStart"/>
+      <w:r>
+        <w:rPr>
+          <w:lang w:bidi="ar-EG"/>
+        </w:rPr>
+        <w:t>FallbackClassifier</w:t>
+      </w:r>
+      <w:proofErr w:type="spellEnd"/>
+      <w:r>
+        <w:rPr>
+          <w:lang w:bidi="ar-EG"/>
+        </w:rPr>
+        <w:t xml:space="preserve"> (usually 0.5).</w:t>
       </w:r>
     </w:p>
     <w:p>
@@ -10142,7 +10739,35 @@
         <w:rPr>
           <w:lang w:bidi="ar-EG"/>
         </w:rPr>
-        <w:t>Entity extractors extract entities, such as person names or locations, or any other information from the user message. We use EntitySynonymMapper along with the DIETClassifier from the previous component to extract the entities.</w:t>
+        <w:t xml:space="preserve">Entity extractors extract entities, such as person names or locations, or any other information from the user message. We use </w:t>
+      </w:r>
+      <w:proofErr w:type="spellStart"/>
+      <w:r>
+        <w:rPr>
+          <w:lang w:bidi="ar-EG"/>
+        </w:rPr>
+        <w:t>EntitySynonymMapper</w:t>
+      </w:r>
+      <w:proofErr w:type="spellEnd"/>
+      <w:r>
+        <w:rPr>
+          <w:lang w:bidi="ar-EG"/>
+        </w:rPr>
+        <w:t xml:space="preserve"> along with the </w:t>
+      </w:r>
+      <w:proofErr w:type="spellStart"/>
+      <w:r>
+        <w:rPr>
+          <w:lang w:bidi="ar-EG"/>
+        </w:rPr>
+        <w:t>DIETClassifier</w:t>
+      </w:r>
+      <w:proofErr w:type="spellEnd"/>
+      <w:r>
+        <w:rPr>
+          <w:lang w:bidi="ar-EG"/>
+        </w:rPr>
+        <w:t xml:space="preserve"> from the previous component to extract the entities.</w:t>
       </w:r>
     </w:p>
     <w:p>
@@ -10156,11 +10781,19 @@
           <w:lang w:bidi="ar-EG"/>
         </w:rPr>
       </w:pPr>
+      <w:proofErr w:type="spellStart"/>
       <w:r>
         <w:rPr>
           <w:lang w:bidi="ar-EG"/>
         </w:rPr>
-        <w:t xml:space="preserve">DIETClassifier: which is also used in entity </w:t>
+        <w:t>DIETClassifier</w:t>
+      </w:r>
+      <w:proofErr w:type="spellEnd"/>
+      <w:r>
+        <w:rPr>
+          <w:lang w:bidi="ar-EG"/>
+        </w:rPr>
+        <w:t xml:space="preserve">: which is also used in entity </w:t>
       </w:r>
       <w:r>
         <w:rPr>
@@ -10186,11 +10819,19 @@
           <w:lang w:bidi="ar-EG"/>
         </w:rPr>
       </w:pPr>
+      <w:proofErr w:type="spellStart"/>
       <w:r>
         <w:rPr>
           <w:lang w:bidi="ar-EG"/>
         </w:rPr>
-        <w:t>EntitySynonymMapper: this component maps extracted entities into specified values. For example, it maps both NYC and New York City to NY</w:t>
+        <w:t>EntitySynonymMapper</w:t>
+      </w:r>
+      <w:proofErr w:type="spellEnd"/>
+      <w:r>
+        <w:rPr>
+          <w:lang w:bidi="ar-EG"/>
+        </w:rPr>
+        <w:t>: this component maps extracted entities into specified values. For example, it maps both NYC and New York City to NY</w:t>
       </w:r>
     </w:p>
     <w:p>
@@ -10229,12 +10870,20 @@
         <w:rPr>
           <w:lang w:bidi="ar-EG"/>
         </w:rPr>
-        <w:t>, its subintents</w:t>
-      </w:r>
+        <w:t xml:space="preserve">, its </w:t>
+      </w:r>
+      <w:proofErr w:type="spellStart"/>
       <w:r>
         <w:rPr>
           <w:lang w:bidi="ar-EG"/>
         </w:rPr>
+        <w:t>subintents</w:t>
+      </w:r>
+      <w:proofErr w:type="spellEnd"/>
+      <w:r>
+        <w:rPr>
+          <w:lang w:bidi="ar-EG"/>
+        </w:rPr>
         <w:t>, and the context of the conversation. Retrieval actions are used for tasks like frequently asked questions (FAQs</w:t>
       </w:r>
       <w:r>
@@ -10266,18 +10915,74 @@
         <w:rPr>
           <w:lang w:bidi="ar-EG"/>
         </w:rPr>
-        <w:t>The response selector used in Rasa is called ResponseSelector. It works by ranking all subintents within the specified intent, which is defined using the retrieval_intent parameter in the pipeline configuration. The retrieval_intent parameter allows you to designate certain intents as retrieval intents, indicating that they are associated with a set of predefined responses.</w:t>
+        <w:t xml:space="preserve">The response selector used in Rasa is called </w:t>
+      </w:r>
+      <w:proofErr w:type="spellStart"/>
+      <w:r>
+        <w:rPr>
+          <w:lang w:bidi="ar-EG"/>
+        </w:rPr>
+        <w:t>ResponseSelector</w:t>
+      </w:r>
+      <w:proofErr w:type="spellEnd"/>
+      <w:r>
+        <w:rPr>
+          <w:lang w:bidi="ar-EG"/>
+        </w:rPr>
+        <w:t xml:space="preserve">. It works by ranking all </w:t>
+      </w:r>
+      <w:proofErr w:type="spellStart"/>
+      <w:r>
+        <w:rPr>
+          <w:lang w:bidi="ar-EG"/>
+        </w:rPr>
+        <w:t>subintents</w:t>
+      </w:r>
+      <w:proofErr w:type="spellEnd"/>
+      <w:r>
+        <w:rPr>
+          <w:lang w:bidi="ar-EG"/>
+        </w:rPr>
+        <w:t xml:space="preserve"> within the specified intent, which is defined using the </w:t>
+      </w:r>
+      <w:proofErr w:type="spellStart"/>
+      <w:r>
+        <w:rPr>
+          <w:lang w:bidi="ar-EG"/>
+        </w:rPr>
+        <w:t>retrieval_intent</w:t>
+      </w:r>
+      <w:proofErr w:type="spellEnd"/>
+      <w:r>
+        <w:rPr>
+          <w:lang w:bidi="ar-EG"/>
+        </w:rPr>
+        <w:t xml:space="preserve"> parameter in the pipeline configuration. The </w:t>
+      </w:r>
+      <w:proofErr w:type="spellStart"/>
+      <w:r>
+        <w:rPr>
+          <w:lang w:bidi="ar-EG"/>
+        </w:rPr>
+        <w:t>retrieval_intent</w:t>
+      </w:r>
+      <w:proofErr w:type="spellEnd"/>
+      <w:r>
+        <w:rPr>
+          <w:lang w:bidi="ar-EG"/>
+        </w:rPr>
+        <w:t xml:space="preserve"> parameter allows you to designate certain intents as retrieval intents, indicating that they are associated with a set of predefined responses.</w:t>
       </w:r>
     </w:p>
     <w:p>
       <w:pPr>
         <w:pStyle w:val="Heading3"/>
       </w:pPr>
-      <w:bookmarkStart w:id="46" w:name="_Toc158538970"/>
+      <w:bookmarkStart w:id="48" w:name="_Toc158538970"/>
       <w:r>
         <w:t>Rasa Core Policies</w:t>
       </w:r>
-      <w:bookmarkEnd w:id="46"/>
+      <w:bookmarkEnd w:id="48"/>
     </w:p>
     <w:p>
       <w:r>
@@ -10297,9 +11002,22 @@
           <w:numId w:val="27"/>
         </w:numPr>
       </w:pPr>
+      <w:proofErr w:type="spellStart"/>
       <w:r>
         <w:lastRenderedPageBreak/>
-        <w:t xml:space="preserve">RulePolicy (priority: 6): The RulePolicy is a policy that handles conversation parts that follow a fixed behavior (e.g. business logic). It makes predictions based on any rules you have in your training data. It also handles the fallback intent in which the user asks for something outside the scope of the </w:t>
+        <w:t>RulePolicy</w:t>
+      </w:r>
+      <w:proofErr w:type="spellEnd"/>
+      <w:r>
+        <w:t xml:space="preserve"> (priority: 6): The </w:t>
+      </w:r>
+      <w:proofErr w:type="spellStart"/>
+      <w:r>
+        <w:t>RulePolicy</w:t>
+      </w:r>
+      <w:proofErr w:type="spellEnd"/>
+      <w:r>
+        <w:t xml:space="preserve"> is a policy that handles conversation parts that follow a fixed behavior (e.g. business logic). It makes predictions based on any rules you have in your training data. It also handles the fallback intent in which the user asks for something outside the scope of the </w:t>
       </w:r>
       <w:r>
         <w:t>chatbot.</w:t>
@@ -10313,8 +11031,29 @@
           <w:numId w:val="27"/>
         </w:numPr>
       </w:pPr>
-      <w:r>
-        <w:t>MemoizationPolicy (priority: 3): The MemoizationPolicy remembers the stories from your training data. It checks if the current conversation matches the stories in your stories.yml file. If so, it will predict the next action from the matching stories of your training data with a confidence of 1.0. If no matching conversation is found, the policy predicts None with confidence 0.0.</w:t>
+      <w:proofErr w:type="spellStart"/>
+      <w:r>
+        <w:t>MemoizationPolicy</w:t>
+      </w:r>
+      <w:proofErr w:type="spellEnd"/>
+      <w:r>
+        <w:t xml:space="preserve"> (priority: 3): The </w:t>
+      </w:r>
+      <w:proofErr w:type="spellStart"/>
+      <w:r>
+        <w:t>MemoizationPolicy</w:t>
+      </w:r>
+      <w:proofErr w:type="spellEnd"/>
+      <w:r>
+        <w:t xml:space="preserve"> remembers the stories from your training data. It checks if the current conversation matches the stories in your </w:t>
+      </w:r>
+      <w:proofErr w:type="spellStart"/>
+      <w:r>
+        <w:t>stories.yml</w:t>
+      </w:r>
+      <w:proofErr w:type="spellEnd"/>
+      <w:r>
+        <w:t xml:space="preserve"> file. If so, it will predict the next action from the matching stories of your training data with a confidence of 1.0. If no matching conversation is found, the policy predicts None with confidence 0.0.</w:t>
       </w:r>
     </w:p>
     <w:p>
@@ -10325,14 +11064,51 @@
           <w:numId w:val="27"/>
         </w:numPr>
       </w:pPr>
-      <w:r>
-        <w:t xml:space="preserve">UnexpecTEDIntentPolicy (priority: 2): UnexpecTEDIntentPolicy allows your bot to react to unlikely user turns. </w:t>
+      <w:proofErr w:type="spellStart"/>
+      <w:r>
+        <w:t>UnexpecTEDIntentPolicy</w:t>
+      </w:r>
+      <w:proofErr w:type="spellEnd"/>
+      <w:r>
+        <w:t xml:space="preserve"> (priority: 2): </w:t>
+      </w:r>
+      <w:proofErr w:type="spellStart"/>
+      <w:r>
+        <w:t>UnexpecTEDIntentPolicy</w:t>
+      </w:r>
+      <w:proofErr w:type="spellEnd"/>
+      <w:r>
+        <w:t xml:space="preserve"> allows your bot to react to unlikely user turns. </w:t>
       </w:r>
       <w:r>
         <w:t>It</w:t>
       </w:r>
       <w:r>
-        <w:t xml:space="preserve"> has the same model architecture as TEDPolicy. The difference is at a task level. Instead of learning the best action to be triggered next, UnexpecTEDIntentPolicy learns the set of intents that are most likely to be expressed by the user given the conversation context from training stories. It predicts the action action_unlikely_intent only if the intent is unlikely to happen in the conversation </w:t>
+        <w:t xml:space="preserve"> has the same model architecture as </w:t>
+      </w:r>
+      <w:proofErr w:type="spellStart"/>
+      <w:r>
+        <w:t>TEDPolicy</w:t>
+      </w:r>
+      <w:proofErr w:type="spellEnd"/>
+      <w:r>
+        <w:t xml:space="preserve">. The difference is at a task level. Instead of learning the best action to be triggered next, </w:t>
+      </w:r>
+      <w:proofErr w:type="spellStart"/>
+      <w:r>
+        <w:t>UnexpecTEDIntentPolicy</w:t>
+      </w:r>
+      <w:proofErr w:type="spellEnd"/>
+      <w:r>
+        <w:t xml:space="preserve"> learns the set of intents that are most likely to be expressed by the user given the conversation context from training stories. It predicts the action </w:t>
+      </w:r>
+      <w:proofErr w:type="spellStart"/>
+      <w:r>
+        <w:t>action_unlikely_intent</w:t>
+      </w:r>
+      <w:proofErr w:type="spellEnd"/>
+      <w:r>
+        <w:t xml:space="preserve"> only if the intent is unlikely to happen in the conversation </w:t>
       </w:r>
       <w:r>
         <w:t>flow.</w:t>
@@ -10346,15 +11122,28 @@
           <w:numId w:val="27"/>
         </w:numPr>
       </w:pPr>
-      <w:r>
-        <w:t>TEDPolicy (priority: 1): TEDPolicy is a machine learning policy that uses several transformer encoders to learn the best action that should be done given the dialog’s history.</w:t>
-      </w:r>
-    </w:p>
-    <w:bookmarkStart w:id="47" w:name="_Toc158538971"/>
+      <w:proofErr w:type="spellStart"/>
+      <w:r>
+        <w:t>TEDPolicy</w:t>
+      </w:r>
+      <w:proofErr w:type="spellEnd"/>
+      <w:r>
+        <w:t xml:space="preserve"> (priority: 1): </w:t>
+      </w:r>
+      <w:proofErr w:type="spellStart"/>
+      <w:r>
+        <w:t>TEDPolicy</w:t>
+      </w:r>
+      <w:proofErr w:type="spellEnd"/>
+      <w:r>
+        <w:t xml:space="preserve"> is a machine learning policy that uses several transformer encoders to learn the best action that should be done given the dialog’s history.</w:t>
+      </w:r>
+    </w:p>
     <w:p>
       <w:pPr>
         <w:pStyle w:val="Heading2"/>
       </w:pPr>
+      <w:bookmarkStart w:id="49" w:name="_Toc158538971"/>
       <w:r>
         <w:rPr>
           <w:noProof/>
@@ -10419,7 +11208,7 @@
                                 <w:szCs w:val="4"/>
                               </w:rPr>
                             </w:pPr>
-                            <w:bookmarkStart w:id="48" w:name="_Toc158534405"/>
+                            <w:bookmarkStart w:id="50" w:name="_Toc158534405"/>
                             <w:r>
                               <w:t xml:space="preserve">Figure </w:t>
                             </w:r>
@@ -10447,7 +11236,7 @@
                             <w:r>
                               <w:t xml:space="preserve"> – Recommendation system types.</w:t>
                             </w:r>
-                            <w:bookmarkEnd w:id="48"/>
+                            <w:bookmarkEnd w:id="50"/>
                           </w:p>
                         </w:txbxContent>
                       </wps:txbx>
@@ -10465,7 +11254,7 @@
           </mc:Choice>
           <mc:Fallback>
             <w:pict>
-              <v:shape w14:anchorId="737E61BC" id="_x0000_s1028" type="#_x0000_t202" style="position:absolute;left:0;text-align:left;margin-left:12pt;margin-top:178.4pt;width:459pt;height:21pt;z-index:251664384;visibility:visible;mso-wrap-style:square;mso-wrap-distance-left:9pt;mso-wrap-distance-top:0;mso-wrap-distance-right:9pt;mso-wrap-distance-bottom:0;mso-position-horizontal:absolute;mso-position-horizontal-relative:text;mso-position-vertical:absolute;mso-position-vertical-relative:text;v-text-anchor:top" o:gfxdata="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" filled="f" stroked="f">
+              <v:shape w14:anchorId="737E61BC" id="_x0000_s1028" type="#_x0000_t202" style="position:absolute;left:0;text-align:left;margin-left:12pt;margin-top:178.4pt;width:459pt;height:21pt;z-index:251664384;visibility:visible;mso-wrap-style:square;mso-wrap-distance-left:9pt;mso-wrap-distance-top:0;mso-wrap-distance-right:9pt;mso-wrap-distance-bottom:0;mso-position-horizontal:absolute;mso-position-horizontal-relative:text;mso-position-vertical:absolute;mso-position-vertical-relative:text;v-text-anchor:top" o:gfxdata="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" filled="f" stroked="f">
                 <v:textbox style="mso-fit-shape-to-text:t" inset="0,0,0,0">
                   <w:txbxContent>
                     <w:p>
@@ -10479,22 +11268,35 @@
                           <w:szCs w:val="4"/>
                         </w:rPr>
                       </w:pPr>
-                      <w:bookmarkStart w:id="52" w:name="_Toc158534405"/>
+                      <w:bookmarkStart w:id="51" w:name="_Toc158534405"/>
                       <w:r>
                         <w:t xml:space="preserve">Figure </w:t>
                       </w:r>
-                      <w:fldSimple w:instr=" SEQ Figure \* ARABIC ">
-                        <w:r>
-                          <w:rPr>
-                            <w:noProof/>
-                          </w:rPr>
-                          <w:t>19</w:t>
-                        </w:r>
-                      </w:fldSimple>
+                      <w:r>
+                        <w:fldChar w:fldCharType="begin"/>
+                      </w:r>
+                      <w:r>
+                        <w:instrText xml:space="preserve"> SEQ Figure \* ARABIC </w:instrText>
+                      </w:r>
+                      <w:r>
+                        <w:fldChar w:fldCharType="separate"/>
+                      </w:r>
+                      <w:r>
+                        <w:rPr>
+                          <w:noProof/>
+                        </w:rPr>
+                        <w:t>19</w:t>
+                      </w:r>
+                      <w:r>
+                        <w:rPr>
+                          <w:noProof/>
+                        </w:rPr>
+                        <w:fldChar w:fldCharType="end"/>
+                      </w:r>
                       <w:r>
                         <w:t xml:space="preserve"> – Recommendation system types.</w:t>
                       </w:r>
-                      <w:bookmarkEnd w:id="52"/>
+                      <w:bookmarkEnd w:id="51"/>
                     </w:p>
                   </w:txbxContent>
                 </v:textbox>
@@ -10576,7 +11378,7 @@
       <w:r>
         <w:t>Recommendation System</w:t>
       </w:r>
-      <w:bookmarkEnd w:id="47"/>
+      <w:bookmarkEnd w:id="49"/>
     </w:p>
     <w:p>
       <w:pPr>
@@ -10916,21 +11718,21 @@
       <w:pPr>
         <w:pStyle w:val="Heading1"/>
       </w:pPr>
-      <w:bookmarkStart w:id="49" w:name="_Toc158538972"/>
+      <w:bookmarkStart w:id="52" w:name="_Toc158538972"/>
       <w:r>
         <w:t>Work Plan</w:t>
       </w:r>
-      <w:bookmarkEnd w:id="49"/>
+      <w:bookmarkEnd w:id="52"/>
     </w:p>
     <w:p>
       <w:pPr>
         <w:pStyle w:val="Heading2"/>
       </w:pPr>
-      <w:bookmarkStart w:id="50" w:name="_Toc158538973"/>
+      <w:bookmarkStart w:id="53" w:name="_Toc158538973"/>
       <w:r>
         <w:t>Task Table</w:t>
       </w:r>
-      <w:bookmarkEnd w:id="50"/>
+      <w:bookmarkEnd w:id="53"/>
     </w:p>
     <w:tbl>
       <w:tblPr>
@@ -12420,8 +13222,8 @@
       <w:pPr>
         <w:pStyle w:val="Caption"/>
       </w:pPr>
-      <w:bookmarkStart w:id="51" w:name="_Toc158539056"/>
-      <w:bookmarkStart w:id="52" w:name="_Toc158538974"/>
+      <w:bookmarkStart w:id="54" w:name="_Toc158539056"/>
+      <w:bookmarkStart w:id="55" w:name="_Toc158538974"/>
       <w:r>
         <w:lastRenderedPageBreak/>
         <w:t xml:space="preserve">Table </w:t>
@@ -12450,7 +13252,7 @@
       <w:r>
         <w:t xml:space="preserve"> - Task Table</w:t>
       </w:r>
-      <w:bookmarkEnd w:id="51"/>
+      <w:bookmarkEnd w:id="54"/>
     </w:p>
     <w:p>
       <w:pPr>
@@ -12459,7 +13261,7 @@
       <w:r>
         <w:t>Gantt Chart</w:t>
       </w:r>
-      <w:bookmarkEnd w:id="52"/>
+      <w:bookmarkEnd w:id="55"/>
     </w:p>
     <w:p/>
     <w:p>
@@ -12563,11 +13365,11 @@
       <w:pPr>
         <w:pStyle w:val="Heading1"/>
       </w:pPr>
-      <w:bookmarkStart w:id="53" w:name="_Toc158538975"/>
+      <w:bookmarkStart w:id="56" w:name="_Toc158538975"/>
       <w:r>
         <w:t>References</w:t>
       </w:r>
-      <w:bookmarkEnd w:id="53"/>
+      <w:bookmarkEnd w:id="56"/>
     </w:p>
     <w:p>
       <w:pPr>
@@ -12675,11 +13477,24 @@
           <w:color w:val="5B9BD5" w:themeColor="accent1"/>
         </w:rPr>
       </w:pPr>
-      <w:r>
-        <w:t>Knoldus. (n.d.). Understanding the R</w:t>
-      </w:r>
-      <w:r>
-        <w:t xml:space="preserve">asa NLU Pipeline. Knoldus Blog. </w:t>
+      <w:proofErr w:type="spellStart"/>
+      <w:r>
+        <w:t>Knoldus</w:t>
+      </w:r>
+      <w:proofErr w:type="spellEnd"/>
+      <w:r>
+        <w:t>. (n.d.). Understanding the R</w:t>
+      </w:r>
+      <w:r>
+        <w:t xml:space="preserve">asa NLU Pipeline. </w:t>
+      </w:r>
+      <w:proofErr w:type="spellStart"/>
+      <w:r>
+        <w:t>Knoldus</w:t>
+      </w:r>
+      <w:proofErr w:type="spellEnd"/>
+      <w:r>
+        <w:t xml:space="preserve"> Blog. </w:t>
       </w:r>
       <w:hyperlink r:id="rId36" w:history="1">
         <w:r>
@@ -12732,7 +13547,7 @@
   <w:abstractNum w:abstractNumId="0" w15:restartNumberingAfterBreak="0">
     <w:nsid w:val="0122216A"/>
     <w:multiLevelType w:val="hybridMultilevel"/>
-    <w:tmpl w:val="4CAAAB2C"/>
+    <w:tmpl w:val="2B1AD782"/>
     <w:lvl w:ilvl="0" w:tplc="0409000F">
       <w:start w:val="1"/>
       <w:numFmt w:val="decimal"/>
@@ -12819,6 +13634,208 @@
     </w:lvl>
   </w:abstractNum>
   <w:abstractNum w:abstractNumId="1" w15:restartNumberingAfterBreak="0">
+    <w:nsid w:val="058F7F4D"/>
+    <w:multiLevelType w:val="hybridMultilevel"/>
+    <w:tmpl w:val="0150CC6C"/>
+    <w:lvl w:ilvl="0" w:tplc="086C7F8E">
+      <w:start w:val="1"/>
+      <w:numFmt w:val="bullet"/>
+      <w:lvlText w:val=""/>
+      <w:lvlJc w:val="left"/>
+      <w:pPr>
+        <w:ind w:left="1440" w:hanging="360"/>
+      </w:pPr>
+      <w:rPr>
+        <w:rFonts w:ascii="Symbol" w:hAnsi="Symbol" w:hint="default"/>
+      </w:rPr>
+    </w:lvl>
+    <w:lvl w:ilvl="1" w:tplc="04090003">
+      <w:start w:val="1"/>
+      <w:numFmt w:val="bullet"/>
+      <w:lvlText w:val="o"/>
+      <w:lvlJc w:val="left"/>
+      <w:pPr>
+        <w:ind w:left="2160" w:hanging="360"/>
+      </w:pPr>
+      <w:rPr>
+        <w:rFonts w:ascii="Courier New" w:hAnsi="Courier New" w:cs="Courier New" w:hint="default"/>
+      </w:rPr>
+    </w:lvl>
+    <w:lvl w:ilvl="2" w:tplc="04090005" w:tentative="1">
+      <w:start w:val="1"/>
+      <w:numFmt w:val="bullet"/>
+      <w:lvlText w:val=""/>
+      <w:lvlJc w:val="left"/>
+      <w:pPr>
+        <w:ind w:left="2880" w:hanging="360"/>
+      </w:pPr>
+      <w:rPr>
+        <w:rFonts w:ascii="Wingdings" w:hAnsi="Wingdings" w:hint="default"/>
+      </w:rPr>
+    </w:lvl>
+    <w:lvl w:ilvl="3" w:tplc="04090001" w:tentative="1">
+      <w:start w:val="1"/>
+      <w:numFmt w:val="bullet"/>
+      <w:lvlText w:val=""/>
+      <w:lvlJc w:val="left"/>
+      <w:pPr>
+        <w:ind w:left="3600" w:hanging="360"/>
+      </w:pPr>
+      <w:rPr>
+        <w:rFonts w:ascii="Symbol" w:hAnsi="Symbol" w:hint="default"/>
+      </w:rPr>
+    </w:lvl>
+    <w:lvl w:ilvl="4" w:tplc="04090003" w:tentative="1">
+      <w:start w:val="1"/>
+      <w:numFmt w:val="bullet"/>
+      <w:lvlText w:val="o"/>
+      <w:lvlJc w:val="left"/>
+      <w:pPr>
+        <w:ind w:left="4320" w:hanging="360"/>
+      </w:pPr>
+      <w:rPr>
+        <w:rFonts w:ascii="Courier New" w:hAnsi="Courier New" w:cs="Courier New" w:hint="default"/>
+      </w:rPr>
+    </w:lvl>
+    <w:lvl w:ilvl="5" w:tplc="04090005" w:tentative="1">
+      <w:start w:val="1"/>
+      <w:numFmt w:val="bullet"/>
+      <w:lvlText w:val=""/>
+      <w:lvlJc w:val="left"/>
+      <w:pPr>
+        <w:ind w:left="5040" w:hanging="360"/>
+      </w:pPr>
+      <w:rPr>
+        <w:rFonts w:ascii="Wingdings" w:hAnsi="Wingdings" w:hint="default"/>
+      </w:rPr>
+    </w:lvl>
+    <w:lvl w:ilvl="6" w:tplc="04090001" w:tentative="1">
+      <w:start w:val="1"/>
+      <w:numFmt w:val="bullet"/>
+      <w:lvlText w:val=""/>
+      <w:lvlJc w:val="left"/>
+      <w:pPr>
+        <w:ind w:left="5760" w:hanging="360"/>
+      </w:pPr>
+      <w:rPr>
+        <w:rFonts w:ascii="Symbol" w:hAnsi="Symbol" w:hint="default"/>
+      </w:rPr>
+    </w:lvl>
+    <w:lvl w:ilvl="7" w:tplc="04090003" w:tentative="1">
+      <w:start w:val="1"/>
+      <w:numFmt w:val="bullet"/>
+      <w:lvlText w:val="o"/>
+      <w:lvlJc w:val="left"/>
+      <w:pPr>
+        <w:ind w:left="6480" w:hanging="360"/>
+      </w:pPr>
+      <w:rPr>
+        <w:rFonts w:ascii="Courier New" w:hAnsi="Courier New" w:cs="Courier New" w:hint="default"/>
+      </w:rPr>
+    </w:lvl>
+    <w:lvl w:ilvl="8" w:tplc="04090005" w:tentative="1">
+      <w:start w:val="1"/>
+      <w:numFmt w:val="bullet"/>
+      <w:lvlText w:val=""/>
+      <w:lvlJc w:val="left"/>
+      <w:pPr>
+        <w:ind w:left="7200" w:hanging="360"/>
+      </w:pPr>
+      <w:rPr>
+        <w:rFonts w:ascii="Wingdings" w:hAnsi="Wingdings" w:hint="default"/>
+      </w:rPr>
+    </w:lvl>
+  </w:abstractNum>
+  <w:abstractNum w:abstractNumId="2" w15:restartNumberingAfterBreak="0">
+    <w:nsid w:val="06CA1230"/>
+    <w:multiLevelType w:val="hybridMultilevel"/>
+    <w:tmpl w:val="CA6C3F4E"/>
+    <w:lvl w:ilvl="0" w:tplc="53C65898">
+      <w:start w:val="1"/>
+      <w:numFmt w:val="decimal"/>
+      <w:lvlText w:val="%1."/>
+      <w:lvlJc w:val="left"/>
+      <w:pPr>
+        <w:ind w:left="720" w:hanging="360"/>
+      </w:pPr>
+      <w:rPr>
+        <w:rFonts w:hint="default"/>
+      </w:rPr>
+    </w:lvl>
+    <w:lvl w:ilvl="1" w:tplc="04090019">
+      <w:start w:val="1"/>
+      <w:numFmt w:val="lowerLetter"/>
+      <w:lvlText w:val="%2."/>
+      <w:lvlJc w:val="left"/>
+      <w:pPr>
+        <w:ind w:left="1440" w:hanging="360"/>
+      </w:pPr>
+    </w:lvl>
+    <w:lvl w:ilvl="2" w:tplc="0409001B" w:tentative="1">
+      <w:start w:val="1"/>
+      <w:numFmt w:val="lowerRoman"/>
+      <w:lvlText w:val="%3."/>
+      <w:lvlJc w:val="right"/>
+      <w:pPr>
+        <w:ind w:left="2160" w:hanging="180"/>
+      </w:pPr>
+    </w:lvl>
+    <w:lvl w:ilvl="3" w:tplc="0409000F" w:tentative="1">
+      <w:start w:val="1"/>
+      <w:numFmt w:val="decimal"/>
+      <w:lvlText w:val="%4."/>
+      <w:lvlJc w:val="left"/>
+      <w:pPr>
+        <w:ind w:left="2880" w:hanging="360"/>
+      </w:pPr>
+    </w:lvl>
+    <w:lvl w:ilvl="4" w:tplc="04090019" w:tentative="1">
+      <w:start w:val="1"/>
+      <w:numFmt w:val="lowerLetter"/>
+      <w:lvlText w:val="%5."/>
+      <w:lvlJc w:val="left"/>
+      <w:pPr>
+        <w:ind w:left="3600" w:hanging="360"/>
+      </w:pPr>
+    </w:lvl>
+    <w:lvl w:ilvl="5" w:tplc="0409001B" w:tentative="1">
+      <w:start w:val="1"/>
+      <w:numFmt w:val="lowerRoman"/>
+      <w:lvlText w:val="%6."/>
+      <w:lvlJc w:val="right"/>
+      <w:pPr>
+        <w:ind w:left="4320" w:hanging="180"/>
+      </w:pPr>
+    </w:lvl>
+    <w:lvl w:ilvl="6" w:tplc="0409000F" w:tentative="1">
+      <w:start w:val="1"/>
+      <w:numFmt w:val="decimal"/>
+      <w:lvlText w:val="%7."/>
+      <w:lvlJc w:val="left"/>
+      <w:pPr>
+        <w:ind w:left="5040" w:hanging="360"/>
+      </w:pPr>
+    </w:lvl>
+    <w:lvl w:ilvl="7" w:tplc="04090019" w:tentative="1">
+      <w:start w:val="1"/>
+      <w:numFmt w:val="lowerLetter"/>
+      <w:lvlText w:val="%8."/>
+      <w:lvlJc w:val="left"/>
+      <w:pPr>
+        <w:ind w:left="5760" w:hanging="360"/>
+      </w:pPr>
+    </w:lvl>
+    <w:lvl w:ilvl="8" w:tplc="0409001B" w:tentative="1">
+      <w:start w:val="1"/>
+      <w:numFmt w:val="lowerRoman"/>
+      <w:lvlText w:val="%9."/>
+      <w:lvlJc w:val="right"/>
+      <w:pPr>
+        <w:ind w:left="6480" w:hanging="180"/>
+      </w:pPr>
+    </w:lvl>
+  </w:abstractNum>
+  <w:abstractNum w:abstractNumId="3" w15:restartNumberingAfterBreak="0">
     <w:nsid w:val="08794A06"/>
     <w:multiLevelType w:val="hybridMultilevel"/>
     <w:tmpl w:val="C8F609D0"/>
@@ -12907,10 +13924,10 @@
       </w:pPr>
     </w:lvl>
   </w:abstractNum>
-  <w:abstractNum w:abstractNumId="2" w15:restartNumberingAfterBreak="0">
+  <w:abstractNum w:abstractNumId="4" w15:restartNumberingAfterBreak="0">
     <w:nsid w:val="0E993F0F"/>
     <w:multiLevelType w:val="hybridMultilevel"/>
-    <w:tmpl w:val="176A9FCE"/>
+    <w:tmpl w:val="2584C674"/>
     <w:lvl w:ilvl="0" w:tplc="086C7F8E">
       <w:start w:val="1"/>
       <w:numFmt w:val="bullet"/>
@@ -12935,92 +13952,92 @@
         <w:rFonts w:ascii="Courier New" w:hAnsi="Courier New" w:cs="Courier New" w:hint="default"/>
       </w:rPr>
     </w:lvl>
-    <w:lvl w:ilvl="2" w:tplc="22E646A2" w:tentative="1">
+    <w:lvl w:ilvl="2" w:tplc="C46E3CB2">
+      <w:start w:val="5"/>
+      <w:numFmt w:val="bullet"/>
+      <w:lvlText w:val="-"/>
+      <w:lvlJc w:val="left"/>
+      <w:pPr>
+        <w:ind w:left="2160" w:hanging="360"/>
+      </w:pPr>
+      <w:rPr>
+        <w:rFonts w:ascii="Calibri" w:eastAsiaTheme="minorHAnsi" w:hAnsi="Calibri" w:cs="Calibri" w:hint="default"/>
+      </w:rPr>
+    </w:lvl>
+    <w:lvl w:ilvl="3" w:tplc="0D34D462" w:tentative="1">
+      <w:start w:val="1"/>
+      <w:numFmt w:val="bullet"/>
+      <w:lvlText w:val=""/>
+      <w:lvlJc w:val="left"/>
+      <w:pPr>
+        <w:ind w:left="2880" w:hanging="360"/>
+      </w:pPr>
+      <w:rPr>
+        <w:rFonts w:ascii="Symbol" w:hAnsi="Symbol" w:hint="default"/>
+      </w:rPr>
+    </w:lvl>
+    <w:lvl w:ilvl="4" w:tplc="66CC1A3A" w:tentative="1">
+      <w:start w:val="1"/>
+      <w:numFmt w:val="bullet"/>
+      <w:lvlText w:val="o"/>
+      <w:lvlJc w:val="left"/>
+      <w:pPr>
+        <w:ind w:left="3600" w:hanging="360"/>
+      </w:pPr>
+      <w:rPr>
+        <w:rFonts w:ascii="Courier New" w:hAnsi="Courier New" w:cs="Courier New" w:hint="default"/>
+      </w:rPr>
+    </w:lvl>
+    <w:lvl w:ilvl="5" w:tplc="84F42348" w:tentative="1">
       <w:start w:val="1"/>
       <w:numFmt w:val="bullet"/>
       <w:lvlText w:val=""/>
       <w:lvlJc w:val="left"/>
       <w:pPr>
-        <w:ind w:left="2160" w:hanging="360"/>
+        <w:ind w:left="4320" w:hanging="360"/>
       </w:pPr>
       <w:rPr>
         <w:rFonts w:ascii="Wingdings" w:hAnsi="Wingdings" w:hint="default"/>
       </w:rPr>
     </w:lvl>
-    <w:lvl w:ilvl="3" w:tplc="0D34D462" w:tentative="1">
+    <w:lvl w:ilvl="6" w:tplc="E9C481E6" w:tentative="1">
       <w:start w:val="1"/>
       <w:numFmt w:val="bullet"/>
       <w:lvlText w:val=""/>
       <w:lvlJc w:val="left"/>
       <w:pPr>
-        <w:ind w:left="2880" w:hanging="360"/>
+        <w:ind w:left="5040" w:hanging="360"/>
       </w:pPr>
       <w:rPr>
         <w:rFonts w:ascii="Symbol" w:hAnsi="Symbol" w:hint="default"/>
       </w:rPr>
     </w:lvl>
-    <w:lvl w:ilvl="4" w:tplc="66CC1A3A" w:tentative="1">
+    <w:lvl w:ilvl="7" w:tplc="DC8C9004" w:tentative="1">
       <w:start w:val="1"/>
       <w:numFmt w:val="bullet"/>
       <w:lvlText w:val="o"/>
       <w:lvlJc w:val="left"/>
       <w:pPr>
-        <w:ind w:left="3600" w:hanging="360"/>
+        <w:ind w:left="5760" w:hanging="360"/>
       </w:pPr>
       <w:rPr>
         <w:rFonts w:ascii="Courier New" w:hAnsi="Courier New" w:cs="Courier New" w:hint="default"/>
       </w:rPr>
     </w:lvl>
-    <w:lvl w:ilvl="5" w:tplc="84F42348" w:tentative="1">
+    <w:lvl w:ilvl="8" w:tplc="8A50BCF8" w:tentative="1">
       <w:start w:val="1"/>
       <w:numFmt w:val="bullet"/>
       <w:lvlText w:val=""/>
       <w:lvlJc w:val="left"/>
       <w:pPr>
-        <w:ind w:left="4320" w:hanging="360"/>
+        <w:ind w:left="6480" w:hanging="360"/>
       </w:pPr>
       <w:rPr>
         <w:rFonts w:ascii="Wingdings" w:hAnsi="Wingdings" w:hint="default"/>
       </w:rPr>
     </w:lvl>
-    <w:lvl w:ilvl="6" w:tplc="E9C481E6" w:tentative="1">
-      <w:start w:val="1"/>
-      <w:numFmt w:val="bullet"/>
-      <w:lvlText w:val=""/>
-      <w:lvlJc w:val="left"/>
-      <w:pPr>
-        <w:ind w:left="5040" w:hanging="360"/>
-      </w:pPr>
-      <w:rPr>
-        <w:rFonts w:ascii="Symbol" w:hAnsi="Symbol" w:hint="default"/>
-      </w:rPr>
-    </w:lvl>
-    <w:lvl w:ilvl="7" w:tplc="DC8C9004" w:tentative="1">
-      <w:start w:val="1"/>
-      <w:numFmt w:val="bullet"/>
-      <w:lvlText w:val="o"/>
-      <w:lvlJc w:val="left"/>
-      <w:pPr>
-        <w:ind w:left="5760" w:hanging="360"/>
-      </w:pPr>
-      <w:rPr>
-        <w:rFonts w:ascii="Courier New" w:hAnsi="Courier New" w:cs="Courier New" w:hint="default"/>
-      </w:rPr>
-    </w:lvl>
-    <w:lvl w:ilvl="8" w:tplc="8A50BCF8" w:tentative="1">
-      <w:start w:val="1"/>
-      <w:numFmt w:val="bullet"/>
-      <w:lvlText w:val=""/>
-      <w:lvlJc w:val="left"/>
-      <w:pPr>
-        <w:ind w:left="6480" w:hanging="360"/>
-      </w:pPr>
-      <w:rPr>
-        <w:rFonts w:ascii="Wingdings" w:hAnsi="Wingdings" w:hint="default"/>
-      </w:rPr>
-    </w:lvl>
   </w:abstractNum>
-  <w:abstractNum w:abstractNumId="3" w15:restartNumberingAfterBreak="0">
+  <w:abstractNum w:abstractNumId="5" w15:restartNumberingAfterBreak="0">
     <w:nsid w:val="136F33EE"/>
     <w:multiLevelType w:val="hybridMultilevel"/>
     <w:tmpl w:val="E684DEFE"/>
@@ -13133,7 +14150,7 @@
       </w:rPr>
     </w:lvl>
   </w:abstractNum>
-  <w:abstractNum w:abstractNumId="4" w15:restartNumberingAfterBreak="0">
+  <w:abstractNum w:abstractNumId="6" w15:restartNumberingAfterBreak="0">
     <w:nsid w:val="14331579"/>
     <w:multiLevelType w:val="hybridMultilevel"/>
     <w:tmpl w:val="CE58BED2"/>
@@ -13219,7 +14236,7 @@
       </w:pPr>
     </w:lvl>
   </w:abstractNum>
-  <w:abstractNum w:abstractNumId="5" w15:restartNumberingAfterBreak="0">
+  <w:abstractNum w:abstractNumId="7" w15:restartNumberingAfterBreak="0">
     <w:nsid w:val="1740156D"/>
     <w:multiLevelType w:val="hybridMultilevel"/>
     <w:tmpl w:val="7284B592"/>
@@ -13305,7 +14322,7 @@
       </w:pPr>
     </w:lvl>
   </w:abstractNum>
-  <w:abstractNum w:abstractNumId="6" w15:restartNumberingAfterBreak="0">
+  <w:abstractNum w:abstractNumId="8" w15:restartNumberingAfterBreak="0">
     <w:nsid w:val="1AF73532"/>
     <w:multiLevelType w:val="multilevel"/>
     <w:tmpl w:val="0409001D"/>
@@ -13391,7 +14408,7 @@
       </w:pPr>
     </w:lvl>
   </w:abstractNum>
-  <w:abstractNum w:abstractNumId="7" w15:restartNumberingAfterBreak="0">
+  <w:abstractNum w:abstractNumId="9" w15:restartNumberingAfterBreak="0">
     <w:nsid w:val="1E694B57"/>
     <w:multiLevelType w:val="multilevel"/>
     <w:tmpl w:val="20303206"/>
@@ -13513,7 +14530,7 @@
       </w:rPr>
     </w:lvl>
   </w:abstractNum>
-  <w:abstractNum w:abstractNumId="8" w15:restartNumberingAfterBreak="0">
+  <w:abstractNum w:abstractNumId="10" w15:restartNumberingAfterBreak="0">
     <w:nsid w:val="1EE85D38"/>
     <w:multiLevelType w:val="hybridMultilevel"/>
     <w:tmpl w:val="E4448954"/>
@@ -13599,7 +14616,7 @@
       </w:pPr>
     </w:lvl>
   </w:abstractNum>
-  <w:abstractNum w:abstractNumId="9" w15:restartNumberingAfterBreak="0">
+  <w:abstractNum w:abstractNumId="11" w15:restartNumberingAfterBreak="0">
     <w:nsid w:val="2150397F"/>
     <w:multiLevelType w:val="hybridMultilevel"/>
     <w:tmpl w:val="F3327344"/>
@@ -13712,7 +14729,7 @@
       </w:rPr>
     </w:lvl>
   </w:abstractNum>
-  <w:abstractNum w:abstractNumId="10" w15:restartNumberingAfterBreak="0">
+  <w:abstractNum w:abstractNumId="12" w15:restartNumberingAfterBreak="0">
     <w:nsid w:val="246E4809"/>
     <w:multiLevelType w:val="hybridMultilevel"/>
     <w:tmpl w:val="1DF25142"/>
@@ -13825,7 +14842,7 @@
       </w:rPr>
     </w:lvl>
   </w:abstractNum>
-  <w:abstractNum w:abstractNumId="11" w15:restartNumberingAfterBreak="0">
+  <w:abstractNum w:abstractNumId="13" w15:restartNumberingAfterBreak="0">
     <w:nsid w:val="2DC51449"/>
     <w:multiLevelType w:val="hybridMultilevel"/>
     <w:tmpl w:val="D702E978"/>
@@ -13938,7 +14955,7 @@
       </w:rPr>
     </w:lvl>
   </w:abstractNum>
-  <w:abstractNum w:abstractNumId="12" w15:restartNumberingAfterBreak="0">
+  <w:abstractNum w:abstractNumId="14" w15:restartNumberingAfterBreak="0">
     <w:nsid w:val="304C0268"/>
     <w:multiLevelType w:val="hybridMultilevel"/>
     <w:tmpl w:val="0EECDD1C"/>
@@ -14051,7 +15068,7 @@
       </w:rPr>
     </w:lvl>
   </w:abstractNum>
-  <w:abstractNum w:abstractNumId="13" w15:restartNumberingAfterBreak="0">
+  <w:abstractNum w:abstractNumId="15" w15:restartNumberingAfterBreak="0">
     <w:nsid w:val="368B283F"/>
     <w:multiLevelType w:val="hybridMultilevel"/>
     <w:tmpl w:val="8138A04C"/>
@@ -14140,7 +15157,7 @@
       </w:pPr>
     </w:lvl>
   </w:abstractNum>
-  <w:abstractNum w:abstractNumId="14" w15:restartNumberingAfterBreak="0">
+  <w:abstractNum w:abstractNumId="16" w15:restartNumberingAfterBreak="0">
     <w:nsid w:val="38C80A9E"/>
     <w:multiLevelType w:val="hybridMultilevel"/>
     <w:tmpl w:val="F552D3EE"/>
@@ -14226,7 +15243,7 @@
       </w:pPr>
     </w:lvl>
   </w:abstractNum>
-  <w:abstractNum w:abstractNumId="15" w15:restartNumberingAfterBreak="0">
+  <w:abstractNum w:abstractNumId="17" w15:restartNumberingAfterBreak="0">
     <w:nsid w:val="3A464814"/>
     <w:multiLevelType w:val="hybridMultilevel"/>
     <w:tmpl w:val="C010BE72"/>
@@ -14315,7 +15332,7 @@
       </w:pPr>
     </w:lvl>
   </w:abstractNum>
-  <w:abstractNum w:abstractNumId="16" w15:restartNumberingAfterBreak="0">
+  <w:abstractNum w:abstractNumId="18" w15:restartNumberingAfterBreak="0">
     <w:nsid w:val="3C861770"/>
     <w:multiLevelType w:val="hybridMultilevel"/>
     <w:tmpl w:val="A37AF0BC"/>
@@ -14428,7 +15445,7 @@
       </w:rPr>
     </w:lvl>
   </w:abstractNum>
-  <w:abstractNum w:abstractNumId="17" w15:restartNumberingAfterBreak="0">
+  <w:abstractNum w:abstractNumId="19" w15:restartNumberingAfterBreak="0">
     <w:nsid w:val="3F38756B"/>
     <w:multiLevelType w:val="hybridMultilevel"/>
     <w:tmpl w:val="110EA27E"/>
@@ -14541,7 +15558,7 @@
       </w:rPr>
     </w:lvl>
   </w:abstractNum>
-  <w:abstractNum w:abstractNumId="18" w15:restartNumberingAfterBreak="0">
+  <w:abstractNum w:abstractNumId="20" w15:restartNumberingAfterBreak="0">
     <w:nsid w:val="434151BB"/>
     <w:multiLevelType w:val="hybridMultilevel"/>
     <w:tmpl w:val="5A56EA52"/>
@@ -14654,7 +15671,7 @@
       </w:rPr>
     </w:lvl>
   </w:abstractNum>
-  <w:abstractNum w:abstractNumId="19" w15:restartNumberingAfterBreak="0">
+  <w:abstractNum w:abstractNumId="21" w15:restartNumberingAfterBreak="0">
     <w:nsid w:val="442760A7"/>
     <w:multiLevelType w:val="hybridMultilevel"/>
     <w:tmpl w:val="5D4CB1E6"/>
@@ -14740,7 +15757,7 @@
       </w:pPr>
     </w:lvl>
   </w:abstractNum>
-  <w:abstractNum w:abstractNumId="20" w15:restartNumberingAfterBreak="0">
+  <w:abstractNum w:abstractNumId="22" w15:restartNumberingAfterBreak="0">
     <w:nsid w:val="457A174C"/>
     <w:multiLevelType w:val="hybridMultilevel"/>
     <w:tmpl w:val="FB66012C"/>
@@ -14853,7 +15870,7 @@
       </w:rPr>
     </w:lvl>
   </w:abstractNum>
-  <w:abstractNum w:abstractNumId="21" w15:restartNumberingAfterBreak="0">
+  <w:abstractNum w:abstractNumId="23" w15:restartNumberingAfterBreak="0">
     <w:nsid w:val="4600258D"/>
     <w:multiLevelType w:val="hybridMultilevel"/>
     <w:tmpl w:val="93246060"/>
@@ -14966,7 +15983,7 @@
       </w:rPr>
     </w:lvl>
   </w:abstractNum>
-  <w:abstractNum w:abstractNumId="22" w15:restartNumberingAfterBreak="0">
+  <w:abstractNum w:abstractNumId="24" w15:restartNumberingAfterBreak="0">
     <w:nsid w:val="48F357E2"/>
     <w:multiLevelType w:val="hybridMultilevel"/>
     <w:tmpl w:val="5FB05C16"/>
@@ -15079,7 +16096,7 @@
       </w:rPr>
     </w:lvl>
   </w:abstractNum>
-  <w:abstractNum w:abstractNumId="23" w15:restartNumberingAfterBreak="0">
+  <w:abstractNum w:abstractNumId="25" w15:restartNumberingAfterBreak="0">
     <w:nsid w:val="4A364E67"/>
     <w:multiLevelType w:val="hybridMultilevel"/>
     <w:tmpl w:val="F67A330E"/>
@@ -15192,7 +16209,7 @@
       </w:rPr>
     </w:lvl>
   </w:abstractNum>
-  <w:abstractNum w:abstractNumId="24" w15:restartNumberingAfterBreak="0">
+  <w:abstractNum w:abstractNumId="26" w15:restartNumberingAfterBreak="0">
     <w:nsid w:val="4BE440C6"/>
     <w:multiLevelType w:val="hybridMultilevel"/>
     <w:tmpl w:val="0540E540"/>
@@ -15278,7 +16295,7 @@
       </w:pPr>
     </w:lvl>
   </w:abstractNum>
-  <w:abstractNum w:abstractNumId="25" w15:restartNumberingAfterBreak="0">
+  <w:abstractNum w:abstractNumId="27" w15:restartNumberingAfterBreak="0">
     <w:nsid w:val="4C5A6050"/>
     <w:multiLevelType w:val="hybridMultilevel"/>
     <w:tmpl w:val="FE6AF748"/>
@@ -15367,7 +16384,7 @@
       </w:pPr>
     </w:lvl>
   </w:abstractNum>
-  <w:abstractNum w:abstractNumId="26" w15:restartNumberingAfterBreak="0">
+  <w:abstractNum w:abstractNumId="28" w15:restartNumberingAfterBreak="0">
     <w:nsid w:val="544D46FD"/>
     <w:multiLevelType w:val="hybridMultilevel"/>
     <w:tmpl w:val="47FE61AA"/>
@@ -15480,7 +16497,7 @@
       </w:rPr>
     </w:lvl>
   </w:abstractNum>
-  <w:abstractNum w:abstractNumId="27" w15:restartNumberingAfterBreak="0">
+  <w:abstractNum w:abstractNumId="29" w15:restartNumberingAfterBreak="0">
     <w:nsid w:val="56942F3F"/>
     <w:multiLevelType w:val="hybridMultilevel"/>
     <w:tmpl w:val="F8A0A0C4"/>
@@ -15593,7 +16610,7 @@
       </w:rPr>
     </w:lvl>
   </w:abstractNum>
-  <w:abstractNum w:abstractNumId="28" w15:restartNumberingAfterBreak="0">
+  <w:abstractNum w:abstractNumId="30" w15:restartNumberingAfterBreak="0">
     <w:nsid w:val="56E97EB2"/>
     <w:multiLevelType w:val="hybridMultilevel"/>
     <w:tmpl w:val="757EFFDA"/>
@@ -15706,7 +16723,7 @@
       </w:rPr>
     </w:lvl>
   </w:abstractNum>
-  <w:abstractNum w:abstractNumId="29" w15:restartNumberingAfterBreak="0">
+  <w:abstractNum w:abstractNumId="31" w15:restartNumberingAfterBreak="0">
     <w:nsid w:val="5BF17019"/>
     <w:multiLevelType w:val="hybridMultilevel"/>
     <w:tmpl w:val="FE6AF748"/>
@@ -15795,7 +16812,7 @@
       </w:pPr>
     </w:lvl>
   </w:abstractNum>
-  <w:abstractNum w:abstractNumId="30" w15:restartNumberingAfterBreak="0">
+  <w:abstractNum w:abstractNumId="32" w15:restartNumberingAfterBreak="0">
     <w:nsid w:val="605603CF"/>
     <w:multiLevelType w:val="hybridMultilevel"/>
     <w:tmpl w:val="611CD876"/>
@@ -15884,7 +16901,7 @@
       </w:pPr>
     </w:lvl>
   </w:abstractNum>
-  <w:abstractNum w:abstractNumId="31" w15:restartNumberingAfterBreak="0">
+  <w:abstractNum w:abstractNumId="33" w15:restartNumberingAfterBreak="0">
     <w:nsid w:val="60A43237"/>
     <w:multiLevelType w:val="hybridMultilevel"/>
     <w:tmpl w:val="FE6AF748"/>
@@ -15973,7 +16990,7 @@
       </w:pPr>
     </w:lvl>
   </w:abstractNum>
-  <w:abstractNum w:abstractNumId="32" w15:restartNumberingAfterBreak="0">
+  <w:abstractNum w:abstractNumId="34" w15:restartNumberingAfterBreak="0">
     <w:nsid w:val="61DE5250"/>
     <w:multiLevelType w:val="hybridMultilevel"/>
     <w:tmpl w:val="6BE8353C"/>
@@ -16086,7 +17103,7 @@
       </w:rPr>
     </w:lvl>
   </w:abstractNum>
-  <w:abstractNum w:abstractNumId="33" w15:restartNumberingAfterBreak="0">
+  <w:abstractNum w:abstractNumId="35" w15:restartNumberingAfterBreak="0">
     <w:nsid w:val="654D0543"/>
     <w:multiLevelType w:val="hybridMultilevel"/>
     <w:tmpl w:val="1EF04504"/>
@@ -16199,7 +17216,7 @@
       </w:rPr>
     </w:lvl>
   </w:abstractNum>
-  <w:abstractNum w:abstractNumId="34" w15:restartNumberingAfterBreak="0">
+  <w:abstractNum w:abstractNumId="36" w15:restartNumberingAfterBreak="0">
     <w:nsid w:val="677547A9"/>
     <w:multiLevelType w:val="hybridMultilevel"/>
     <w:tmpl w:val="A3F0B29A"/>
@@ -16285,7 +17302,7 @@
       </w:pPr>
     </w:lvl>
   </w:abstractNum>
-  <w:abstractNum w:abstractNumId="35" w15:restartNumberingAfterBreak="0">
+  <w:abstractNum w:abstractNumId="37" w15:restartNumberingAfterBreak="0">
     <w:nsid w:val="73085158"/>
     <w:multiLevelType w:val="multilevel"/>
     <w:tmpl w:val="0409001F"/>
@@ -16371,7 +17388,7 @@
       </w:pPr>
     </w:lvl>
   </w:abstractNum>
-  <w:abstractNum w:abstractNumId="36" w15:restartNumberingAfterBreak="0">
+  <w:abstractNum w:abstractNumId="38" w15:restartNumberingAfterBreak="0">
     <w:nsid w:val="7BCC1D0B"/>
     <w:multiLevelType w:val="hybridMultilevel"/>
     <w:tmpl w:val="434877AA"/>
@@ -16485,121 +17502,121 @@
     </w:lvl>
   </w:abstractNum>
   <w:num w:numId="1" w16cid:durableId="959410818">
-    <w:abstractNumId w:val="3"/>
+    <w:abstractNumId w:val="5"/>
   </w:num>
   <w:num w:numId="2" w16cid:durableId="1480805084">
-    <w:abstractNumId w:val="26"/>
+    <w:abstractNumId w:val="28"/>
   </w:num>
   <w:num w:numId="3" w16cid:durableId="1057128139">
-    <w:abstractNumId w:val="5"/>
+    <w:abstractNumId w:val="7"/>
   </w:num>
   <w:num w:numId="4" w16cid:durableId="1307932239">
+    <w:abstractNumId w:val="35"/>
+  </w:num>
+  <w:num w:numId="5" w16cid:durableId="366032310">
+    <w:abstractNumId w:val="20"/>
+  </w:num>
+  <w:num w:numId="6" w16cid:durableId="818965024">
+    <w:abstractNumId w:val="19"/>
+  </w:num>
+  <w:num w:numId="7" w16cid:durableId="435904139">
+    <w:abstractNumId w:val="18"/>
+  </w:num>
+  <w:num w:numId="8" w16cid:durableId="702822675">
+    <w:abstractNumId w:val="14"/>
+  </w:num>
+  <w:num w:numId="9" w16cid:durableId="1636831790">
+    <w:abstractNumId w:val="38"/>
+  </w:num>
+  <w:num w:numId="10" w16cid:durableId="344794248">
+    <w:abstractNumId w:val="4"/>
+  </w:num>
+  <w:num w:numId="11" w16cid:durableId="982199849">
+    <w:abstractNumId w:val="30"/>
+  </w:num>
+  <w:num w:numId="12" w16cid:durableId="1215580628">
+    <w:abstractNumId w:val="22"/>
+  </w:num>
+  <w:num w:numId="13" w16cid:durableId="1132940189">
+    <w:abstractNumId w:val="15"/>
+  </w:num>
+  <w:num w:numId="14" w16cid:durableId="171384024">
+    <w:abstractNumId w:val="8"/>
+  </w:num>
+  <w:num w:numId="15" w16cid:durableId="617221059">
+    <w:abstractNumId w:val="17"/>
+  </w:num>
+  <w:num w:numId="16" w16cid:durableId="639573558">
+    <w:abstractNumId w:val="31"/>
+  </w:num>
+  <w:num w:numId="17" w16cid:durableId="2064482254">
+    <w:abstractNumId w:val="10"/>
+  </w:num>
+  <w:num w:numId="18" w16cid:durableId="1696926688">
     <w:abstractNumId w:val="33"/>
   </w:num>
-  <w:num w:numId="5" w16cid:durableId="366032310">
-    <w:abstractNumId w:val="18"/>
+  <w:num w:numId="19" w16cid:durableId="1053389485">
+    <w:abstractNumId w:val="6"/>
   </w:num>
-  <w:num w:numId="6" w16cid:durableId="818965024">
-    <w:abstractNumId w:val="17"/>
+  <w:num w:numId="20" w16cid:durableId="2017536579">
+    <w:abstractNumId w:val="36"/>
   </w:num>
-  <w:num w:numId="7" w16cid:durableId="435904139">
+  <w:num w:numId="21" w16cid:durableId="1865483170">
+    <w:abstractNumId w:val="27"/>
+  </w:num>
+  <w:num w:numId="22" w16cid:durableId="1629703436">
+    <w:abstractNumId w:val="24"/>
+  </w:num>
+  <w:num w:numId="23" w16cid:durableId="589197172">
+    <w:abstractNumId w:val="23"/>
+  </w:num>
+  <w:num w:numId="24" w16cid:durableId="1628776822">
+    <w:abstractNumId w:val="25"/>
+  </w:num>
+  <w:num w:numId="25" w16cid:durableId="204607832">
+    <w:abstractNumId w:val="34"/>
+  </w:num>
+  <w:num w:numId="26" w16cid:durableId="1569881448">
+    <w:abstractNumId w:val="13"/>
+  </w:num>
+  <w:num w:numId="27" w16cid:durableId="1313023698">
+    <w:abstractNumId w:val="12"/>
+  </w:num>
+  <w:num w:numId="28" w16cid:durableId="1594975884">
+    <w:abstractNumId w:val="11"/>
+  </w:num>
+  <w:num w:numId="29" w16cid:durableId="11999935">
     <w:abstractNumId w:val="16"/>
   </w:num>
-  <w:num w:numId="8" w16cid:durableId="702822675">
-    <w:abstractNumId w:val="12"/>
-  </w:num>
-  <w:num w:numId="9" w16cid:durableId="1636831790">
-    <w:abstractNumId w:val="36"/>
-  </w:num>
-  <w:num w:numId="10" w16cid:durableId="344794248">
-    <w:abstractNumId w:val="2"/>
-  </w:num>
-  <w:num w:numId="11" w16cid:durableId="982199849">
-    <w:abstractNumId w:val="28"/>
-  </w:num>
-  <w:num w:numId="12" w16cid:durableId="1215580628">
-    <w:abstractNumId w:val="20"/>
-  </w:num>
-  <w:num w:numId="13" w16cid:durableId="1132940189">
-    <w:abstractNumId w:val="13"/>
-  </w:num>
-  <w:num w:numId="14" w16cid:durableId="171384024">
-    <w:abstractNumId w:val="6"/>
-  </w:num>
-  <w:num w:numId="15" w16cid:durableId="617221059">
-    <w:abstractNumId w:val="15"/>
-  </w:num>
-  <w:num w:numId="16" w16cid:durableId="639573558">
-    <w:abstractNumId w:val="29"/>
-  </w:num>
-  <w:num w:numId="17" w16cid:durableId="2064482254">
-    <w:abstractNumId w:val="8"/>
-  </w:num>
-  <w:num w:numId="18" w16cid:durableId="1696926688">
-    <w:abstractNumId w:val="31"/>
-  </w:num>
-  <w:num w:numId="19" w16cid:durableId="1053389485">
-    <w:abstractNumId w:val="4"/>
-  </w:num>
-  <w:num w:numId="20" w16cid:durableId="2017536579">
-    <w:abstractNumId w:val="34"/>
-  </w:num>
-  <w:num w:numId="21" w16cid:durableId="1865483170">
-    <w:abstractNumId w:val="25"/>
-  </w:num>
-  <w:num w:numId="22" w16cid:durableId="1629703436">
-    <w:abstractNumId w:val="22"/>
-  </w:num>
-  <w:num w:numId="23" w16cid:durableId="589197172">
-    <w:abstractNumId w:val="21"/>
-  </w:num>
-  <w:num w:numId="24" w16cid:durableId="1628776822">
-    <w:abstractNumId w:val="23"/>
-  </w:num>
-  <w:num w:numId="25" w16cid:durableId="204607832">
-    <w:abstractNumId w:val="32"/>
-  </w:num>
-  <w:num w:numId="26" w16cid:durableId="1569881448">
-    <w:abstractNumId w:val="11"/>
-  </w:num>
-  <w:num w:numId="27" w16cid:durableId="1313023698">
-    <w:abstractNumId w:val="10"/>
-  </w:num>
-  <w:num w:numId="28" w16cid:durableId="1594975884">
-    <w:abstractNumId w:val="9"/>
-  </w:num>
-  <w:num w:numId="29" w16cid:durableId="11999935">
-    <w:abstractNumId w:val="14"/>
-  </w:num>
   <w:num w:numId="30" w16cid:durableId="687490824">
-    <w:abstractNumId w:val="24"/>
+    <w:abstractNumId w:val="26"/>
   </w:num>
   <w:num w:numId="31" w16cid:durableId="2085951273">
     <w:abstractNumId w:val="0"/>
   </w:num>
   <w:num w:numId="32" w16cid:durableId="1999069224">
-    <w:abstractNumId w:val="27"/>
+    <w:abstractNumId w:val="29"/>
   </w:num>
   <w:num w:numId="33" w16cid:durableId="630936859">
-    <w:abstractNumId w:val="1"/>
+    <w:abstractNumId w:val="3"/>
   </w:num>
   <w:num w:numId="34" w16cid:durableId="471486377">
-    <w:abstractNumId w:val="30"/>
+    <w:abstractNumId w:val="32"/>
   </w:num>
   <w:num w:numId="35" w16cid:durableId="435441237">
-    <w:abstractNumId w:val="19"/>
+    <w:abstractNumId w:val="21"/>
   </w:num>
   <w:num w:numId="36" w16cid:durableId="1518229309">
-    <w:abstractNumId w:val="35"/>
+    <w:abstractNumId w:val="37"/>
   </w:num>
   <w:num w:numId="37" w16cid:durableId="2056152462">
-    <w:abstractNumId w:val="7"/>
+    <w:abstractNumId w:val="9"/>
   </w:num>
   <w:num w:numId="38" w16cid:durableId="1814441398">
-    <w:abstractNumId w:val="7"/>
+    <w:abstractNumId w:val="9"/>
   </w:num>
   <w:num w:numId="39" w16cid:durableId="1816676544">
-    <w:abstractNumId w:val="7"/>
+    <w:abstractNumId w:val="9"/>
     <w:lvlOverride w:ilvl="0">
       <w:startOverride w:val="1"/>
     </w:lvlOverride>
@@ -16627,6 +17644,12 @@
     <w:lvlOverride w:ilvl="8">
       <w:startOverride w:val="1"/>
     </w:lvlOverride>
+  </w:num>
+  <w:num w:numId="40" w16cid:durableId="691535991">
+    <w:abstractNumId w:val="2"/>
+  </w:num>
+  <w:num w:numId="41" w16cid:durableId="1160851715">
+    <w:abstractNumId w:val="1"/>
   </w:num>
 </w:numbering>
 </file>

</xml_diff>